<commit_message>
exceptions imporoved, plural and separator added
</commit_message>
<xml_diff>
--- a/app/testhtmls/tabletext_example.docx
+++ b/app/testhtmls/tabletext_example.docx
@@ -1,6 +1,6 @@
 
 <file path=word/document.xml><?xml version="1.0" encoding="utf-8"?>
-<w:document xmlns:ve="http://schemas.openxmlformats.org/markup-compatibility/2006" xmlns:o="urn:schemas-microsoft-com:office:office" xmlns:r="http://schemas.openxmlformats.org/officeDocument/2006/relationships" xmlns:m="http://schemas.openxmlformats.org/officeDocument/2006/math" xmlns:v="urn:schemas-microsoft-com:vml" xmlns:wp="http://schemas.openxmlformats.org/drawingml/2006/wordprocessingDrawing" xmlns:w10="urn:schemas-microsoft-com:office:word" xmlns:w="http://schemas.openxmlformats.org/wordprocessingml/2006/main" xmlns:wne="http://schemas.microsoft.com/office/word/2006/wordml">
+<w:document xmlns:wpc="http://schemas.microsoft.com/office/word/2010/wordprocessingCanvas" xmlns:mc="http://schemas.openxmlformats.org/markup-compatibility/2006" xmlns:o="urn:schemas-microsoft-com:office:office" xmlns:r="http://schemas.openxmlformats.org/officeDocument/2006/relationships" xmlns:m="http://schemas.openxmlformats.org/officeDocument/2006/math" xmlns:v="urn:schemas-microsoft-com:vml" xmlns:wp14="http://schemas.microsoft.com/office/word/2010/wordprocessingDrawing" xmlns:wp="http://schemas.openxmlformats.org/drawingml/2006/wordprocessingDrawing" xmlns:w10="urn:schemas-microsoft-com:office:word" xmlns:w="http://schemas.openxmlformats.org/wordprocessingml/2006/main" xmlns:w14="http://schemas.microsoft.com/office/word/2010/wordml" xmlns:wpg="http://schemas.microsoft.com/office/word/2010/wordprocessingGroup" xmlns:wpi="http://schemas.microsoft.com/office/word/2010/wordprocessingInk" xmlns:wne="http://schemas.microsoft.com/office/word/2006/wordml" xmlns:wps="http://schemas.microsoft.com/office/word/2010/wordprocessingShape" mc:Ignorable="w14 wp14">
   <w:body>
     <w:p>
       <w:pPr>
@@ -39,8 +39,6 @@
         </w:rPr>
         <w:t xml:space="preserve">NOMEN: </w:t>
       </w:r>
-      <w:bookmarkStart w:id="0" w:name="_GoBack"/>
-      <w:bookmarkEnd w:id="0"/>
     </w:p>
     <w:p>
       <w:pPr>
@@ -73,7 +71,7 @@
     </w:p>
     <w:p>
       <w:pPr>
-        <w:pStyle w:val="HTMLVorformatiert"/>
+        <w:pStyle w:val="HTMLPreformatted"/>
         <w:numPr>
           <w:ilvl w:val="0"/>
           <w:numId w:val="1"/>
@@ -204,7 +202,7 @@
     </w:p>
     <w:p>
       <w:pPr>
-        <w:pStyle w:val="HTMLVorformatiert"/>
+        <w:pStyle w:val="HTMLPreformatted"/>
         <w:numPr>
           <w:ilvl w:val="0"/>
           <w:numId w:val="1"/>
@@ -247,29 +245,25 @@
         </w:rPr>
         <w:t>="#FFFFFF"&gt;</w:t>
       </w:r>
-      <w:proofErr w:type="spellStart"/>
-      <w:r>
-        <w:rPr>
-          <w:highlight w:val="yellow"/>
+      <w:r>
+        <w:rPr>
+          <w:highlight w:val="green"/>
         </w:rPr>
         <w:t>гита</w:t>
       </w:r>
-      <w:proofErr w:type="spellEnd"/>
-      <w:r>
-        <w:rPr>
-          <w:highlight w:val="yellow"/>
+      <w:r>
+        <w:rPr>
+          <w:highlight w:val="green"/>
           <w:lang w:val="en-US"/>
         </w:rPr>
         <w:t>́</w:t>
       </w:r>
-      <w:proofErr w:type="spellStart"/>
-      <w:r>
-        <w:rPr>
-          <w:highlight w:val="yellow"/>
+      <w:r>
+        <w:rPr>
+          <w:highlight w:val="green"/>
         </w:rPr>
         <w:t>ра</w:t>
       </w:r>
-      <w:proofErr w:type="spellEnd"/>
       <w:r>
         <w:rPr>
           <w:lang w:val="en-US"/>
@@ -292,7 +286,7 @@
     </w:p>
     <w:p>
       <w:pPr>
-        <w:pStyle w:val="HTMLVorformatiert"/>
+        <w:pStyle w:val="HTMLPreformatted"/>
         <w:numPr>
           <w:ilvl w:val="0"/>
           <w:numId w:val="1"/>
@@ -335,14 +329,12 @@
         </w:rPr>
         <w:t>="#FFFFFF"&gt;</w:t>
       </w:r>
-      <w:proofErr w:type="spellStart"/>
       <w:r>
         <w:rPr>
           <w:highlight w:val="yellow"/>
         </w:rPr>
         <w:t>гита</w:t>
       </w:r>
-      <w:proofErr w:type="spellEnd"/>
       <w:r>
         <w:rPr>
           <w:highlight w:val="yellow"/>
@@ -350,14 +342,12 @@
         </w:rPr>
         <w:t>́</w:t>
       </w:r>
-      <w:proofErr w:type="spellStart"/>
       <w:r>
         <w:rPr>
           <w:highlight w:val="yellow"/>
         </w:rPr>
         <w:t>ры</w:t>
       </w:r>
-      <w:proofErr w:type="spellEnd"/>
       <w:r>
         <w:rPr>
           <w:lang w:val="en-US"/>
@@ -380,7 +370,7 @@
     </w:p>
     <w:p>
       <w:pPr>
-        <w:pStyle w:val="HTMLVorformatiert"/>
+        <w:pStyle w:val="HTMLPreformatted"/>
         <w:numPr>
           <w:ilvl w:val="0"/>
           <w:numId w:val="1"/>
@@ -451,7 +441,7 @@
         </w:rPr>
         <w:t>="</w:t>
       </w:r>
-      <w:hyperlink r:id="rId5" w:history="1">
+      <w:hyperlink r:id="rId6" w:history="1">
         <w:r>
           <w:rPr>
             <w:rStyle w:val="Hyperlink"/>
@@ -526,7 +516,7 @@
     </w:p>
     <w:p>
       <w:pPr>
-        <w:pStyle w:val="HTMLVorformatiert"/>
+        <w:pStyle w:val="HTMLPreformatted"/>
         <w:numPr>
           <w:ilvl w:val="0"/>
           <w:numId w:val="1"/>
@@ -569,29 +559,25 @@
         </w:rPr>
         <w:t>="#FFFFFF"&gt;</w:t>
       </w:r>
-      <w:proofErr w:type="spellStart"/>
-      <w:r>
-        <w:rPr>
-          <w:highlight w:val="yellow"/>
+      <w:r>
+        <w:rPr>
+          <w:highlight w:val="green"/>
         </w:rPr>
         <w:t>гита</w:t>
       </w:r>
-      <w:proofErr w:type="spellEnd"/>
-      <w:r>
-        <w:rPr>
-          <w:highlight w:val="yellow"/>
+      <w:r>
+        <w:rPr>
+          <w:highlight w:val="green"/>
           <w:lang w:val="en-US"/>
         </w:rPr>
         <w:t>́</w:t>
       </w:r>
-      <w:proofErr w:type="spellStart"/>
-      <w:r>
-        <w:rPr>
-          <w:highlight w:val="yellow"/>
+      <w:r>
+        <w:rPr>
+          <w:highlight w:val="green"/>
         </w:rPr>
         <w:t>ры</w:t>
       </w:r>
-      <w:proofErr w:type="spellEnd"/>
       <w:r>
         <w:rPr>
           <w:lang w:val="en-US"/>
@@ -614,7 +600,7 @@
     </w:p>
     <w:p>
       <w:pPr>
-        <w:pStyle w:val="HTMLVorformatiert"/>
+        <w:pStyle w:val="HTMLPreformatted"/>
         <w:numPr>
           <w:ilvl w:val="0"/>
           <w:numId w:val="1"/>
@@ -657,14 +643,12 @@
         </w:rPr>
         <w:t>="#FFFFFF"&gt;</w:t>
       </w:r>
-      <w:proofErr w:type="spellStart"/>
       <w:r>
         <w:rPr>
           <w:highlight w:val="yellow"/>
         </w:rPr>
         <w:t>гита</w:t>
       </w:r>
-      <w:proofErr w:type="spellEnd"/>
       <w:r>
         <w:rPr>
           <w:highlight w:val="yellow"/>
@@ -700,7 +684,7 @@
     </w:p>
     <w:p>
       <w:pPr>
-        <w:pStyle w:val="HTMLVorformatiert"/>
+        <w:pStyle w:val="HTMLPreformatted"/>
         <w:numPr>
           <w:ilvl w:val="0"/>
           <w:numId w:val="1"/>
@@ -831,7 +815,7 @@
     </w:p>
     <w:p>
       <w:pPr>
-        <w:pStyle w:val="HTMLVorformatiert"/>
+        <w:pStyle w:val="HTMLPreformatted"/>
         <w:numPr>
           <w:ilvl w:val="0"/>
           <w:numId w:val="1"/>
@@ -874,29 +858,25 @@
         </w:rPr>
         <w:t>="#FFFFFF"&gt;</w:t>
       </w:r>
-      <w:proofErr w:type="spellStart"/>
-      <w:r>
-        <w:rPr>
-          <w:highlight w:val="yellow"/>
+      <w:r>
+        <w:rPr>
+          <w:highlight w:val="green"/>
         </w:rPr>
         <w:t>гита</w:t>
       </w:r>
-      <w:proofErr w:type="spellEnd"/>
-      <w:r>
-        <w:rPr>
-          <w:highlight w:val="yellow"/>
+      <w:r>
+        <w:rPr>
+          <w:highlight w:val="green"/>
           <w:lang w:val="en-US"/>
         </w:rPr>
         <w:t>́</w:t>
       </w:r>
-      <w:proofErr w:type="spellStart"/>
-      <w:r>
-        <w:rPr>
-          <w:highlight w:val="yellow"/>
+      <w:r>
+        <w:rPr>
+          <w:highlight w:val="green"/>
         </w:rPr>
         <w:t>ре</w:t>
       </w:r>
-      <w:proofErr w:type="spellEnd"/>
       <w:r>
         <w:rPr>
           <w:lang w:val="en-US"/>
@@ -919,7 +899,7 @@
     </w:p>
     <w:p>
       <w:pPr>
-        <w:pStyle w:val="HTMLVorformatiert"/>
+        <w:pStyle w:val="HTMLPreformatted"/>
         <w:numPr>
           <w:ilvl w:val="0"/>
           <w:numId w:val="1"/>
@@ -962,14 +942,12 @@
         </w:rPr>
         <w:t>="#FFFFFF"&gt;</w:t>
       </w:r>
-      <w:proofErr w:type="spellStart"/>
       <w:r>
         <w:rPr>
           <w:highlight w:val="yellow"/>
         </w:rPr>
         <w:t>гита</w:t>
       </w:r>
-      <w:proofErr w:type="spellEnd"/>
       <w:r>
         <w:rPr>
           <w:highlight w:val="yellow"/>
@@ -977,14 +955,12 @@
         </w:rPr>
         <w:t>́</w:t>
       </w:r>
-      <w:proofErr w:type="spellStart"/>
       <w:r>
         <w:rPr>
           <w:highlight w:val="yellow"/>
         </w:rPr>
         <w:t>рам</w:t>
       </w:r>
-      <w:proofErr w:type="spellEnd"/>
       <w:r>
         <w:rPr>
           <w:lang w:val="en-US"/>
@@ -1007,7 +983,7 @@
     </w:p>
     <w:p>
       <w:pPr>
-        <w:pStyle w:val="HTMLVorformatiert"/>
+        <w:pStyle w:val="HTMLPreformatted"/>
         <w:numPr>
           <w:ilvl w:val="0"/>
           <w:numId w:val="1"/>
@@ -1150,7 +1126,7 @@
     </w:p>
     <w:p>
       <w:pPr>
-        <w:pStyle w:val="HTMLVorformatiert"/>
+        <w:pStyle w:val="HTMLPreformatted"/>
         <w:numPr>
           <w:ilvl w:val="0"/>
           <w:numId w:val="1"/>
@@ -1193,29 +1169,25 @@
         </w:rPr>
         <w:t>="#FFFFFF"&gt;</w:t>
       </w:r>
-      <w:proofErr w:type="spellStart"/>
-      <w:r>
-        <w:rPr>
-          <w:highlight w:val="yellow"/>
+      <w:r>
+        <w:rPr>
+          <w:highlight w:val="green"/>
         </w:rPr>
         <w:t>гита</w:t>
       </w:r>
-      <w:proofErr w:type="spellEnd"/>
-      <w:r>
-        <w:rPr>
-          <w:highlight w:val="yellow"/>
+      <w:r>
+        <w:rPr>
+          <w:highlight w:val="green"/>
           <w:lang w:val="en-US"/>
         </w:rPr>
         <w:t>́</w:t>
       </w:r>
-      <w:proofErr w:type="spellStart"/>
-      <w:r>
-        <w:rPr>
-          <w:highlight w:val="yellow"/>
+      <w:r>
+        <w:rPr>
+          <w:highlight w:val="green"/>
         </w:rPr>
         <w:t>ру</w:t>
       </w:r>
-      <w:proofErr w:type="spellEnd"/>
       <w:r>
         <w:rPr>
           <w:lang w:val="en-US"/>
@@ -1238,7 +1210,7 @@
     </w:p>
     <w:p>
       <w:pPr>
-        <w:pStyle w:val="HTMLVorformatiert"/>
+        <w:pStyle w:val="HTMLPreformatted"/>
         <w:numPr>
           <w:ilvl w:val="0"/>
           <w:numId w:val="1"/>
@@ -1281,14 +1253,12 @@
         </w:rPr>
         <w:t>="#FFFFFF"&gt;</w:t>
       </w:r>
-      <w:proofErr w:type="spellStart"/>
       <w:r>
         <w:rPr>
           <w:highlight w:val="yellow"/>
         </w:rPr>
         <w:t>гита</w:t>
       </w:r>
-      <w:proofErr w:type="spellEnd"/>
       <w:r>
         <w:rPr>
           <w:highlight w:val="yellow"/>
@@ -1296,14 +1266,12 @@
         </w:rPr>
         <w:t>́</w:t>
       </w:r>
-      <w:proofErr w:type="spellStart"/>
       <w:r>
         <w:rPr>
           <w:highlight w:val="yellow"/>
         </w:rPr>
         <w:t>ры</w:t>
       </w:r>
-      <w:proofErr w:type="spellEnd"/>
       <w:r>
         <w:rPr>
           <w:lang w:val="en-US"/>
@@ -1326,7 +1294,7 @@
     </w:p>
     <w:p>
       <w:pPr>
-        <w:pStyle w:val="HTMLVorformatiert"/>
+        <w:pStyle w:val="HTMLPreformatted"/>
         <w:numPr>
           <w:ilvl w:val="0"/>
           <w:numId w:val="1"/>
@@ -1397,7 +1365,7 @@
         </w:rPr>
         <w:t>="</w:t>
       </w:r>
-      <w:hyperlink r:id="rId6" w:history="1">
+      <w:hyperlink r:id="rId7" w:history="1">
         <w:r>
           <w:rPr>
             <w:rStyle w:val="Hyperlink"/>
@@ -1472,7 +1440,7 @@
     </w:p>
     <w:p>
       <w:pPr>
-        <w:pStyle w:val="HTMLVorformatiert"/>
+        <w:pStyle w:val="HTMLPreformatted"/>
         <w:numPr>
           <w:ilvl w:val="0"/>
           <w:numId w:val="1"/>
@@ -1515,14 +1483,52 @@
         </w:rPr>
         <w:t>="#FFFFFF"&gt;</w:t>
       </w:r>
+      <w:r>
+        <w:rPr>
+          <w:highlight w:val="green"/>
+        </w:rPr>
+        <w:t>гита</w:t>
+      </w:r>
+      <w:r>
+        <w:rPr>
+          <w:highlight w:val="green"/>
+          <w:lang w:val="en-US"/>
+        </w:rPr>
+        <w:t>́</w:t>
+      </w:r>
+      <w:r>
+        <w:rPr>
+          <w:highlight w:val="green"/>
+        </w:rPr>
+        <w:t>рой</w:t>
+      </w:r>
+      <w:r>
+        <w:rPr>
+          <w:lang w:val="en-US"/>
+        </w:rPr>
+        <w:t>&lt;</w:t>
+      </w:r>
       <w:proofErr w:type="spellStart"/>
       <w:r>
         <w:rPr>
+          <w:rStyle w:val="start-tag"/>
+          <w:lang w:val="en-US"/>
+        </w:rPr>
+        <w:t>br</w:t>
+      </w:r>
+      <w:proofErr w:type="spellEnd"/>
+      <w:r>
+        <w:rPr>
+          <w:lang w:val="en-US"/>
+        </w:rPr>
+        <w:t xml:space="preserve"> /&gt;</w:t>
+      </w:r>
+      <w:r>
+        <w:rPr>
           <w:highlight w:val="yellow"/>
         </w:rPr>
         <w:t>гита</w:t>
       </w:r>
-      <w:proofErr w:type="spellEnd"/>
       <w:r>
         <w:rPr>
           <w:highlight w:val="yellow"/>
@@ -1530,52 +1536,10 @@
         </w:rPr>
         <w:t>́</w:t>
       </w:r>
-      <w:proofErr w:type="spellStart"/>
       <w:r>
         <w:rPr>
           <w:highlight w:val="yellow"/>
         </w:rPr>
-        <w:t>рой</w:t>
-      </w:r>
-      <w:proofErr w:type="spellEnd"/>
-      <w:r>
-        <w:rPr>
-          <w:lang w:val="en-US"/>
-        </w:rPr>
-        <w:t>&lt;</w:t>
-      </w:r>
-      <w:proofErr w:type="spellStart"/>
-      <w:r>
-        <w:rPr>
-          <w:rStyle w:val="start-tag"/>
-          <w:lang w:val="en-US"/>
-        </w:rPr>
-        <w:t>br</w:t>
-      </w:r>
-      <w:proofErr w:type="spellEnd"/>
-      <w:r>
-        <w:rPr>
-          <w:lang w:val="en-US"/>
-        </w:rPr>
-        <w:t xml:space="preserve"> /&gt;</w:t>
-      </w:r>
-      <w:r>
-        <w:rPr>
-          <w:highlight w:val="yellow"/>
-        </w:rPr>
-        <w:t>гита</w:t>
-      </w:r>
-      <w:r>
-        <w:rPr>
-          <w:highlight w:val="yellow"/>
-          <w:lang w:val="en-US"/>
-        </w:rPr>
-        <w:t>́</w:t>
-      </w:r>
-      <w:r>
-        <w:rPr>
-          <w:highlight w:val="yellow"/>
-        </w:rPr>
         <w:t>рою</w:t>
       </w:r>
       <w:r>
@@ -1600,7 +1564,7 @@
     </w:p>
     <w:p>
       <w:pPr>
-        <w:pStyle w:val="HTMLVorformatiert"/>
+        <w:pStyle w:val="HTMLPreformatted"/>
         <w:numPr>
           <w:ilvl w:val="0"/>
           <w:numId w:val="1"/>
@@ -1643,14 +1607,12 @@
         </w:rPr>
         <w:t>="#FFFFFF"&gt;</w:t>
       </w:r>
-      <w:proofErr w:type="spellStart"/>
       <w:r>
         <w:rPr>
           <w:highlight w:val="yellow"/>
         </w:rPr>
         <w:t>гита</w:t>
       </w:r>
-      <w:proofErr w:type="spellEnd"/>
       <w:r>
         <w:rPr>
           <w:highlight w:val="yellow"/>
@@ -1658,14 +1620,12 @@
         </w:rPr>
         <w:t>́</w:t>
       </w:r>
-      <w:proofErr w:type="spellStart"/>
       <w:r>
         <w:rPr>
           <w:highlight w:val="yellow"/>
         </w:rPr>
         <w:t>рами</w:t>
       </w:r>
-      <w:proofErr w:type="spellEnd"/>
       <w:r>
         <w:rPr>
           <w:lang w:val="en-US"/>
@@ -1688,7 +1648,7 @@
     </w:p>
     <w:p>
       <w:pPr>
-        <w:pStyle w:val="HTMLVorformatiert"/>
+        <w:pStyle w:val="HTMLPreformatted"/>
         <w:numPr>
           <w:ilvl w:val="0"/>
           <w:numId w:val="1"/>
@@ -1759,7 +1719,7 @@
         </w:rPr>
         <w:t>="</w:t>
       </w:r>
-      <w:hyperlink r:id="rId7" w:history="1">
+      <w:hyperlink r:id="rId8" w:history="1">
         <w:r>
           <w:rPr>
             <w:rStyle w:val="Hyperlink"/>
@@ -1834,7 +1794,7 @@
     </w:p>
     <w:p>
       <w:pPr>
-        <w:pStyle w:val="HTMLVorformatiert"/>
+        <w:pStyle w:val="HTMLPreformatted"/>
         <w:numPr>
           <w:ilvl w:val="0"/>
           <w:numId w:val="1"/>
@@ -1877,14 +1837,12 @@
         </w:rPr>
         <w:t>="#FFFFFF"&gt;</w:t>
       </w:r>
-      <w:proofErr w:type="spellStart"/>
       <w:r>
         <w:rPr>
           <w:highlight w:val="yellow"/>
         </w:rPr>
         <w:t>гита</w:t>
       </w:r>
-      <w:proofErr w:type="spellEnd"/>
       <w:r>
         <w:rPr>
           <w:highlight w:val="yellow"/>
@@ -1892,14 +1850,12 @@
         </w:rPr>
         <w:t>́</w:t>
       </w:r>
-      <w:proofErr w:type="spellStart"/>
       <w:r>
         <w:rPr>
           <w:highlight w:val="yellow"/>
         </w:rPr>
         <w:t>ре</w:t>
       </w:r>
-      <w:proofErr w:type="spellEnd"/>
       <w:r>
         <w:rPr>
           <w:lang w:val="en-US"/>
@@ -1922,7 +1878,7 @@
     </w:p>
     <w:p>
       <w:pPr>
-        <w:pStyle w:val="HTMLVorformatiert"/>
+        <w:pStyle w:val="HTMLPreformatted"/>
         <w:numPr>
           <w:ilvl w:val="0"/>
           <w:numId w:val="1"/>
@@ -1965,14 +1921,12 @@
         </w:rPr>
         <w:t>="#FFFFFF"&gt;</w:t>
       </w:r>
-      <w:proofErr w:type="spellStart"/>
       <w:r>
         <w:rPr>
           <w:highlight w:val="yellow"/>
         </w:rPr>
         <w:t>гита</w:t>
       </w:r>
-      <w:proofErr w:type="spellEnd"/>
       <w:r>
         <w:rPr>
           <w:highlight w:val="yellow"/>
@@ -1980,14 +1934,12 @@
         </w:rPr>
         <w:t>́</w:t>
       </w:r>
-      <w:proofErr w:type="spellStart"/>
       <w:r>
         <w:rPr>
           <w:highlight w:val="yellow"/>
         </w:rPr>
         <w:t>рах</w:t>
       </w:r>
-      <w:proofErr w:type="spellEnd"/>
       <w:r>
         <w:rPr>
           <w:lang w:val="en-US"/>
@@ -2023,17 +1975,39 @@
       </w:pPr>
       <w:r>
         <w:rPr>
-          <w:lang w:val="en-US"/>
-        </w:rPr>
-        <w:t>Sing: 1,4,7,10,13,16 ;Plural:  2,5,8,11,14,17</w:t>
-      </w:r>
-    </w:p>
-    <w:p>
-      <w:pPr>
-        <w:rPr>
-          <w:lang w:val="en-US"/>
-        </w:rPr>
-      </w:pPr>
+          <w:highlight w:val="green"/>
+          <w:lang w:val="en-US"/>
+        </w:rPr>
+        <w:t>Sing</w:t>
+      </w:r>
+      <w:r>
+        <w:rPr>
+          <w:lang w:val="en-US"/>
+        </w:rPr>
+        <w:t>: 1,4,7,10,13,16 ;</w:t>
+      </w:r>
+      <w:r>
+        <w:rPr>
+          <w:highlight w:val="yellow"/>
+          <w:lang w:val="en-US"/>
+        </w:rPr>
+        <w:t>Plural</w:t>
+      </w:r>
+      <w:r>
+        <w:rPr>
+          <w:lang w:val="en-US"/>
+        </w:rPr>
+        <w:t>:  2,5,8,11,14,17</w:t>
+      </w:r>
+    </w:p>
+    <w:p>
+      <w:pPr>
+        <w:rPr>
+          <w:lang w:val="en-US"/>
+        </w:rPr>
+      </w:pPr>
+      <w:bookmarkStart w:id="0" w:name="_GoBack"/>
+      <w:bookmarkEnd w:id="0"/>
       <w:r>
         <w:rPr>
           <w:lang w:val="en-US"/>
@@ -2064,7 +2038,7 @@
     </w:p>
     <w:p>
       <w:pPr>
-        <w:pStyle w:val="HTMLVorformatiert"/>
+        <w:pStyle w:val="HTMLPreformatted"/>
         <w:numPr>
           <w:ilvl w:val="0"/>
           <w:numId w:val="3"/>
@@ -2148,7 +2122,7 @@
         </w:rPr>
         <w:t>="</w:t>
       </w:r>
-      <w:hyperlink r:id="rId8" w:history="1">
+      <w:hyperlink r:id="rId9" w:history="1">
         <w:r>
           <w:rPr>
             <w:rStyle w:val="Hyperlink"/>
@@ -2223,7 +2197,7 @@
     </w:p>
     <w:p>
       <w:pPr>
-        <w:pStyle w:val="HTMLVorformatiert"/>
+        <w:pStyle w:val="HTMLPreformatted"/>
         <w:numPr>
           <w:ilvl w:val="0"/>
           <w:numId w:val="3"/>
@@ -2238,13 +2212,15 @@
         </w:rPr>
         <w:t>&lt;</w:t>
       </w:r>
-      <w:r>
-        <w:rPr>
-          <w:rStyle w:val="start-tag"/>
-          <w:lang w:val="en-US"/>
-        </w:rPr>
-        <w:t>td</w:t>
-      </w:r>
+      <w:proofErr w:type="spellStart"/>
+      <w:r>
+        <w:rPr>
+          <w:rStyle w:val="start-tag"/>
+          <w:lang w:val="en-US"/>
+        </w:rPr>
+        <w:t>td</w:t>
+      </w:r>
+      <w:proofErr w:type="spellEnd"/>
       <w:r>
         <w:rPr>
           <w:lang w:val="en-US"/>
@@ -2264,14 +2240,12 @@
         </w:rPr>
         <w:t>="left"&gt;</w:t>
       </w:r>
-      <w:proofErr w:type="spellStart"/>
       <w:r>
         <w:rPr>
           <w:highlight w:val="green"/>
         </w:rPr>
         <w:t>зна</w:t>
       </w:r>
-      <w:proofErr w:type="spellEnd"/>
       <w:r>
         <w:rPr>
           <w:highlight w:val="green"/>
@@ -2307,7 +2281,7 @@
     </w:p>
     <w:p>
       <w:pPr>
-        <w:pStyle w:val="HTMLVorformatiert"/>
+        <w:pStyle w:val="HTMLPreformatted"/>
         <w:numPr>
           <w:ilvl w:val="0"/>
           <w:numId w:val="3"/>
@@ -2322,13 +2296,15 @@
         </w:rPr>
         <w:t>&lt;</w:t>
       </w:r>
-      <w:r>
-        <w:rPr>
-          <w:rStyle w:val="start-tag"/>
-          <w:lang w:val="en-US"/>
-        </w:rPr>
-        <w:t>td</w:t>
-      </w:r>
+      <w:proofErr w:type="spellStart"/>
+      <w:r>
+        <w:rPr>
+          <w:rStyle w:val="start-tag"/>
+          <w:lang w:val="en-US"/>
+        </w:rPr>
+        <w:t>td</w:t>
+      </w:r>
+      <w:proofErr w:type="spellEnd"/>
       <w:r>
         <w:rPr>
           <w:lang w:val="en-US"/>
@@ -2348,64 +2324,58 @@
         </w:rPr>
         <w:t>="left"&gt;</w:t>
       </w:r>
+      <w:r>
+        <w:rPr>
+          <w:highlight w:val="cyan"/>
+        </w:rPr>
+        <w:t>зна</w:t>
+      </w:r>
+      <w:r>
+        <w:rPr>
+          <w:highlight w:val="cyan"/>
+          <w:lang w:val="en-US"/>
+        </w:rPr>
+        <w:t>́</w:t>
+      </w:r>
+      <w:r>
+        <w:rPr>
+          <w:highlight w:val="cyan"/>
+        </w:rPr>
+        <w:t>л</w:t>
+      </w:r>
+      <w:r>
+        <w:rPr>
+          <w:lang w:val="en-US"/>
+        </w:rPr>
+        <w:t>&lt;</w:t>
+      </w:r>
       <w:proofErr w:type="spellStart"/>
       <w:r>
         <w:rPr>
-          <w:highlight w:val="yellow"/>
-        </w:rPr>
+          <w:rStyle w:val="start-tag"/>
+          <w:lang w:val="en-US"/>
+        </w:rPr>
+        <w:t>br</w:t>
+      </w:r>
+      <w:proofErr w:type="spellEnd"/>
+      <w:r>
+        <w:rPr>
+          <w:lang w:val="en-US"/>
+        </w:rPr>
+        <w:t xml:space="preserve"> /&gt;</w:t>
+      </w:r>
+      <w:r>
         <w:t>зна</w:t>
       </w:r>
-      <w:proofErr w:type="spellEnd"/>
-      <w:r>
-        <w:rPr>
-          <w:highlight w:val="yellow"/>
+      <w:r>
+        <w:rPr>
           <w:lang w:val="en-US"/>
         </w:rPr>
         <w:t>́</w:t>
       </w:r>
       <w:r>
-        <w:rPr>
-          <w:highlight w:val="yellow"/>
-        </w:rPr>
-        <w:t>л</w:t>
-      </w:r>
-      <w:r>
-        <w:rPr>
-          <w:lang w:val="en-US"/>
-        </w:rPr>
-        <w:t>&lt;</w:t>
-      </w:r>
-      <w:proofErr w:type="spellStart"/>
-      <w:r>
-        <w:rPr>
-          <w:rStyle w:val="start-tag"/>
-          <w:lang w:val="en-US"/>
-        </w:rPr>
-        <w:t>br</w:t>
-      </w:r>
-      <w:proofErr w:type="spellEnd"/>
-      <w:r>
-        <w:rPr>
-          <w:lang w:val="en-US"/>
-        </w:rPr>
-        <w:t xml:space="preserve"> /&gt;</w:t>
-      </w:r>
-      <w:proofErr w:type="spellStart"/>
-      <w:r>
-        <w:t>зна</w:t>
-      </w:r>
-      <w:proofErr w:type="spellEnd"/>
-      <w:r>
-        <w:rPr>
-          <w:lang w:val="en-US"/>
-        </w:rPr>
-        <w:t>́</w:t>
-      </w:r>
-      <w:proofErr w:type="spellStart"/>
-      <w:r>
         <w:t>ла</w:t>
       </w:r>
-      <w:proofErr w:type="spellEnd"/>
       <w:r>
         <w:rPr>
           <w:lang w:val="en-US"/>
@@ -2428,7 +2398,7 @@
     </w:p>
     <w:p>
       <w:pPr>
-        <w:pStyle w:val="HTMLVorformatiert"/>
+        <w:pStyle w:val="HTMLPreformatted"/>
         <w:numPr>
           <w:ilvl w:val="0"/>
           <w:numId w:val="3"/>
@@ -2498,7 +2468,7 @@
     </w:p>
     <w:p>
       <w:pPr>
-        <w:pStyle w:val="HTMLVorformatiert"/>
+        <w:pStyle w:val="HTMLPreformatted"/>
         <w:numPr>
           <w:ilvl w:val="0"/>
           <w:numId w:val="3"/>
@@ -2567,22 +2537,18 @@
         </w:rPr>
         <w:t>="</w:t>
       </w:r>
-      <w:proofErr w:type="spellStart"/>
       <w:r>
         <w:t>ты</w:t>
       </w:r>
-      <w:proofErr w:type="spellEnd"/>
       <w:r>
         <w:rPr>
           <w:lang w:val="en-US"/>
         </w:rPr>
         <w:t>"&gt;</w:t>
       </w:r>
-      <w:proofErr w:type="spellStart"/>
       <w:r>
         <w:t>Ты</w:t>
       </w:r>
-      <w:proofErr w:type="spellEnd"/>
       <w:r>
         <w:rPr>
           <w:lang w:val="en-US"/>
@@ -2618,7 +2584,7 @@
     </w:p>
     <w:p>
       <w:pPr>
-        <w:pStyle w:val="HTMLVorformatiert"/>
+        <w:pStyle w:val="HTMLPreformatted"/>
         <w:numPr>
           <w:ilvl w:val="0"/>
           <w:numId w:val="3"/>
@@ -2633,13 +2599,15 @@
         </w:rPr>
         <w:t>&lt;</w:t>
       </w:r>
-      <w:r>
-        <w:rPr>
-          <w:rStyle w:val="start-tag"/>
-          <w:lang w:val="en-US"/>
-        </w:rPr>
-        <w:t>td</w:t>
-      </w:r>
+      <w:proofErr w:type="spellStart"/>
+      <w:r>
+        <w:rPr>
+          <w:rStyle w:val="start-tag"/>
+          <w:lang w:val="en-US"/>
+        </w:rPr>
+        <w:t>td</w:t>
+      </w:r>
+      <w:proofErr w:type="spellEnd"/>
       <w:r>
         <w:rPr>
           <w:lang w:val="en-US"/>
@@ -2659,14 +2627,12 @@
         </w:rPr>
         <w:t>="left"&gt;</w:t>
       </w:r>
-      <w:proofErr w:type="spellStart"/>
       <w:r>
         <w:rPr>
           <w:highlight w:val="green"/>
         </w:rPr>
         <w:t>зна</w:t>
       </w:r>
-      <w:proofErr w:type="spellEnd"/>
       <w:r>
         <w:rPr>
           <w:highlight w:val="green"/>
@@ -2674,14 +2640,12 @@
         </w:rPr>
         <w:t>́</w:t>
       </w:r>
-      <w:proofErr w:type="spellStart"/>
       <w:r>
         <w:rPr>
           <w:highlight w:val="green"/>
         </w:rPr>
         <w:t>ешь</w:t>
       </w:r>
-      <w:proofErr w:type="spellEnd"/>
       <w:r>
         <w:rPr>
           <w:lang w:val="en-US"/>
@@ -2704,7 +2668,7 @@
     </w:p>
     <w:p>
       <w:pPr>
-        <w:pStyle w:val="HTMLVorformatiert"/>
+        <w:pStyle w:val="HTMLPreformatted"/>
         <w:numPr>
           <w:ilvl w:val="0"/>
           <w:numId w:val="3"/>
@@ -2719,13 +2683,15 @@
         </w:rPr>
         <w:t>&lt;</w:t>
       </w:r>
-      <w:r>
-        <w:rPr>
-          <w:rStyle w:val="start-tag"/>
-          <w:lang w:val="en-US"/>
-        </w:rPr>
-        <w:t>td</w:t>
-      </w:r>
+      <w:proofErr w:type="spellStart"/>
+      <w:r>
+        <w:rPr>
+          <w:rStyle w:val="start-tag"/>
+          <w:lang w:val="en-US"/>
+        </w:rPr>
+        <w:t>td</w:t>
+      </w:r>
+      <w:proofErr w:type="spellEnd"/>
       <w:r>
         <w:rPr>
           <w:lang w:val="en-US"/>
@@ -2745,14 +2711,52 @@
         </w:rPr>
         <w:t>="left"&gt;</w:t>
       </w:r>
+      <w:r>
+        <w:rPr>
+          <w:highlight w:val="yellow"/>
+        </w:rPr>
+        <w:t>зна</w:t>
+      </w:r>
+      <w:r>
+        <w:rPr>
+          <w:highlight w:val="yellow"/>
+          <w:lang w:val="en-US"/>
+        </w:rPr>
+        <w:t>́</w:t>
+      </w:r>
+      <w:r>
+        <w:rPr>
+          <w:highlight w:val="yellow"/>
+        </w:rPr>
+        <w:t>л</w:t>
+      </w:r>
+      <w:r>
+        <w:rPr>
+          <w:lang w:val="en-US"/>
+        </w:rPr>
+        <w:t>&lt;</w:t>
+      </w:r>
       <w:proofErr w:type="spellStart"/>
       <w:r>
         <w:rPr>
+          <w:rStyle w:val="start-tag"/>
+          <w:lang w:val="en-US"/>
+        </w:rPr>
+        <w:t>br</w:t>
+      </w:r>
+      <w:proofErr w:type="spellEnd"/>
+      <w:r>
+        <w:rPr>
+          <w:lang w:val="en-US"/>
+        </w:rPr>
+        <w:t xml:space="preserve"> /&gt;</w:t>
+      </w:r>
+      <w:r>
+        <w:rPr>
           <w:highlight w:val="yellow"/>
         </w:rPr>
         <w:t>зна</w:t>
       </w:r>
-      <w:proofErr w:type="spellEnd"/>
       <w:r>
         <w:rPr>
           <w:highlight w:val="yellow"/>
@@ -2764,52 +2768,8 @@
         <w:rPr>
           <w:highlight w:val="yellow"/>
         </w:rPr>
-        <w:t>л</w:t>
-      </w:r>
-      <w:r>
-        <w:rPr>
-          <w:lang w:val="en-US"/>
-        </w:rPr>
-        <w:t>&lt;</w:t>
-      </w:r>
-      <w:proofErr w:type="spellStart"/>
-      <w:r>
-        <w:rPr>
-          <w:rStyle w:val="start-tag"/>
-          <w:lang w:val="en-US"/>
-        </w:rPr>
-        <w:t>br</w:t>
-      </w:r>
-      <w:proofErr w:type="spellEnd"/>
-      <w:r>
-        <w:rPr>
-          <w:lang w:val="en-US"/>
-        </w:rPr>
-        <w:t xml:space="preserve"> /&gt;</w:t>
-      </w:r>
-      <w:proofErr w:type="spellStart"/>
-      <w:r>
-        <w:rPr>
-          <w:highlight w:val="yellow"/>
-        </w:rPr>
-        <w:t>зна</w:t>
-      </w:r>
-      <w:proofErr w:type="spellEnd"/>
-      <w:r>
-        <w:rPr>
-          <w:highlight w:val="yellow"/>
-          <w:lang w:val="en-US"/>
-        </w:rPr>
-        <w:t>́</w:t>
-      </w:r>
-      <w:proofErr w:type="spellStart"/>
-      <w:r>
-        <w:rPr>
-          <w:highlight w:val="yellow"/>
-        </w:rPr>
         <w:t>ла</w:t>
       </w:r>
-      <w:proofErr w:type="spellEnd"/>
       <w:r>
         <w:rPr>
           <w:lang w:val="en-US"/>
@@ -2832,7 +2792,7 @@
     </w:p>
     <w:p>
       <w:pPr>
-        <w:pStyle w:val="HTMLVorformatiert"/>
+        <w:pStyle w:val="HTMLPreformatted"/>
         <w:numPr>
           <w:ilvl w:val="0"/>
           <w:numId w:val="3"/>
@@ -2847,13 +2807,15 @@
         </w:rPr>
         <w:t>&lt;</w:t>
       </w:r>
-      <w:r>
-        <w:rPr>
-          <w:rStyle w:val="start-tag"/>
-          <w:lang w:val="en-US"/>
-        </w:rPr>
-        <w:t>td</w:t>
-      </w:r>
+      <w:proofErr w:type="spellStart"/>
+      <w:r>
+        <w:rPr>
+          <w:rStyle w:val="start-tag"/>
+          <w:lang w:val="en-US"/>
+        </w:rPr>
+        <w:t>td</w:t>
+      </w:r>
+      <w:proofErr w:type="spellEnd"/>
       <w:r>
         <w:rPr>
           <w:lang w:val="en-US"/>
@@ -2873,24 +2835,22 @@
         </w:rPr>
         <w:t>="left"&gt;</w:t>
       </w:r>
-      <w:proofErr w:type="spellStart"/>
-      <w:r>
-        <w:rPr>
-          <w:highlight w:val="yellow"/>
+      <w:r>
+        <w:rPr>
+          <w:highlight w:val="magenta"/>
         </w:rPr>
         <w:t>зна</w:t>
       </w:r>
-      <w:proofErr w:type="spellEnd"/>
-      <w:r>
-        <w:rPr>
-          <w:highlight w:val="yellow"/>
+      <w:r>
+        <w:rPr>
+          <w:highlight w:val="magenta"/>
           <w:lang w:val="en-US"/>
         </w:rPr>
         <w:t>́</w:t>
       </w:r>
       <w:r>
         <w:rPr>
-          <w:highlight w:val="yellow"/>
+          <w:highlight w:val="magenta"/>
         </w:rPr>
         <w:t>й</w:t>
       </w:r>
@@ -2922,7 +2882,7 @@
     </w:p>
     <w:p>
       <w:pPr>
-        <w:pStyle w:val="HTMLVorformatiert"/>
+        <w:pStyle w:val="HTMLPreformatted"/>
         <w:numPr>
           <w:ilvl w:val="0"/>
           <w:numId w:val="3"/>
@@ -3005,97 +2965,89 @@
         </w:rPr>
         <w:t>="</w:t>
       </w:r>
+      <w:r>
+        <w:t>он</w:t>
+      </w:r>
+      <w:r>
+        <w:rPr>
+          <w:lang w:val="en-US"/>
+        </w:rPr>
+        <w:t>"&gt;</w:t>
+      </w:r>
+      <w:r>
+        <w:t>Он</w:t>
+      </w:r>
+      <w:r>
+        <w:rPr>
+          <w:lang w:val="en-US"/>
+        </w:rPr>
+        <w:t>&lt;/</w:t>
+      </w:r>
+      <w:r>
+        <w:rPr>
+          <w:rStyle w:val="end-tag"/>
+          <w:lang w:val="en-US"/>
+        </w:rPr>
+        <w:t>a</w:t>
+      </w:r>
+      <w:r>
+        <w:rPr>
+          <w:lang w:val="en-US"/>
+        </w:rPr>
+        <w:t>&gt;&lt;</w:t>
+      </w:r>
       <w:proofErr w:type="spellStart"/>
       <w:r>
-        <w:t>он</w:t>
+        <w:rPr>
+          <w:rStyle w:val="start-tag"/>
+          <w:lang w:val="en-US"/>
+        </w:rPr>
+        <w:t>br</w:t>
       </w:r>
       <w:proofErr w:type="spellEnd"/>
       <w:r>
         <w:rPr>
           <w:lang w:val="en-US"/>
         </w:rPr>
+        <w:t xml:space="preserve"> /&gt;</w:t>
+      </w:r>
+      <w:r>
+        <w:rPr>
+          <w:lang w:val="en-US"/>
+        </w:rPr>
+        <w:t>…</w:t>
+      </w:r>
+      <w:r>
+        <w:rPr>
+          <w:lang w:val="en-US"/>
+        </w:rPr>
+        <w:t xml:space="preserve">" </w:t>
+      </w:r>
+      <w:r>
+        <w:rPr>
+          <w:rStyle w:val="attribute-name"/>
+          <w:lang w:val="en-US"/>
+        </w:rPr>
+        <w:t>title</w:t>
+      </w:r>
+      <w:r>
+        <w:rPr>
+          <w:lang w:val="en-US"/>
+        </w:rPr>
+        <w:t>="</w:t>
+      </w:r>
+      <w:r>
+        <w:t>она</w:t>
+      </w:r>
+      <w:r>
+        <w:rPr>
+          <w:lang w:val="en-US"/>
+        </w:rPr>
         <w:t>"&gt;</w:t>
       </w:r>
-      <w:proofErr w:type="spellStart"/>
-      <w:r>
-        <w:t>Он</w:t>
-      </w:r>
-      <w:proofErr w:type="spellEnd"/>
-      <w:r>
-        <w:rPr>
-          <w:lang w:val="en-US"/>
-        </w:rPr>
-        <w:t>&lt;/</w:t>
-      </w:r>
-      <w:r>
-        <w:rPr>
-          <w:rStyle w:val="end-tag"/>
-          <w:lang w:val="en-US"/>
-        </w:rPr>
-        <w:t>a</w:t>
-      </w:r>
-      <w:r>
-        <w:rPr>
-          <w:lang w:val="en-US"/>
-        </w:rPr>
-        <w:t>&gt;&lt;</w:t>
-      </w:r>
-      <w:proofErr w:type="spellStart"/>
-      <w:r>
-        <w:rPr>
-          <w:rStyle w:val="start-tag"/>
-          <w:lang w:val="en-US"/>
-        </w:rPr>
-        <w:t>br</w:t>
-      </w:r>
-      <w:proofErr w:type="spellEnd"/>
-      <w:r>
-        <w:rPr>
-          <w:lang w:val="en-US"/>
-        </w:rPr>
-        <w:t xml:space="preserve"> /&gt;</w:t>
-      </w:r>
-      <w:r>
-        <w:rPr>
-          <w:lang w:val="en-US"/>
-        </w:rPr>
-        <w:t>…</w:t>
-      </w:r>
-      <w:r>
-        <w:rPr>
-          <w:lang w:val="en-US"/>
-        </w:rPr>
-        <w:t xml:space="preserve">" </w:t>
-      </w:r>
-      <w:r>
-        <w:rPr>
-          <w:rStyle w:val="attribute-name"/>
-          <w:lang w:val="en-US"/>
-        </w:rPr>
-        <w:t>title</w:t>
-      </w:r>
-      <w:r>
-        <w:rPr>
-          <w:lang w:val="en-US"/>
-        </w:rPr>
-        <w:t>="</w:t>
-      </w:r>
-      <w:proofErr w:type="spellStart"/>
-      <w:r>
-        <w:t>она</w:t>
-      </w:r>
-      <w:proofErr w:type="spellEnd"/>
-      <w:r>
-        <w:rPr>
-          <w:lang w:val="en-US"/>
-        </w:rPr>
-        <w:t>"&gt;</w:t>
-      </w:r>
-      <w:proofErr w:type="spellStart"/>
       <w:r>
         <w:t>Она</w:t>
       </w:r>
-      <w:proofErr w:type="spellEnd"/>
       <w:r>
         <w:rPr>
           <w:lang w:val="en-US"/>
@@ -3132,22 +3084,18 @@
         </w:rPr>
         <w:t>="</w:t>
       </w:r>
-      <w:proofErr w:type="spellStart"/>
       <w:r>
         <w:t>оно</w:t>
       </w:r>
-      <w:proofErr w:type="spellEnd"/>
       <w:r>
         <w:rPr>
           <w:lang w:val="en-US"/>
         </w:rPr>
         <w:t>"&gt;</w:t>
       </w:r>
-      <w:proofErr w:type="spellStart"/>
       <w:r>
         <w:t>Оно</w:t>
       </w:r>
-      <w:proofErr w:type="spellEnd"/>
       <w:r>
         <w:rPr>
           <w:lang w:val="en-US"/>
@@ -3183,7 +3131,7 @@
     </w:p>
     <w:p>
       <w:pPr>
-        <w:pStyle w:val="HTMLVorformatiert"/>
+        <w:pStyle w:val="HTMLPreformatted"/>
         <w:numPr>
           <w:ilvl w:val="0"/>
           <w:numId w:val="3"/>
@@ -3198,13 +3146,15 @@
         </w:rPr>
         <w:t>&lt;</w:t>
       </w:r>
-      <w:r>
-        <w:rPr>
-          <w:rStyle w:val="start-tag"/>
-          <w:lang w:val="en-US"/>
-        </w:rPr>
-        <w:t>td</w:t>
-      </w:r>
+      <w:proofErr w:type="spellStart"/>
+      <w:r>
+        <w:rPr>
+          <w:rStyle w:val="start-tag"/>
+          <w:lang w:val="en-US"/>
+        </w:rPr>
+        <w:t>td</w:t>
+      </w:r>
+      <w:proofErr w:type="spellEnd"/>
       <w:r>
         <w:rPr>
           <w:lang w:val="en-US"/>
@@ -3224,14 +3174,12 @@
         </w:rPr>
         <w:t>="left"&gt;</w:t>
       </w:r>
-      <w:proofErr w:type="spellStart"/>
       <w:r>
         <w:rPr>
           <w:highlight w:val="green"/>
         </w:rPr>
         <w:t>зна</w:t>
       </w:r>
-      <w:proofErr w:type="spellEnd"/>
       <w:r>
         <w:rPr>
           <w:highlight w:val="green"/>
@@ -3239,14 +3187,12 @@
         </w:rPr>
         <w:t>́</w:t>
       </w:r>
-      <w:proofErr w:type="spellStart"/>
       <w:r>
         <w:rPr>
           <w:highlight w:val="green"/>
         </w:rPr>
         <w:t>ет</w:t>
       </w:r>
-      <w:proofErr w:type="spellEnd"/>
       <w:r>
         <w:rPr>
           <w:lang w:val="en-US"/>
@@ -3269,7 +3215,7 @@
     </w:p>
     <w:p>
       <w:pPr>
-        <w:pStyle w:val="HTMLVorformatiert"/>
+        <w:pStyle w:val="HTMLPreformatted"/>
         <w:numPr>
           <w:ilvl w:val="0"/>
           <w:numId w:val="3"/>
@@ -3284,13 +3230,15 @@
         </w:rPr>
         <w:t>&lt;</w:t>
       </w:r>
-      <w:r>
-        <w:rPr>
-          <w:rStyle w:val="start-tag"/>
-          <w:lang w:val="en-US"/>
-        </w:rPr>
-        <w:t>td</w:t>
-      </w:r>
+      <w:proofErr w:type="spellStart"/>
+      <w:r>
+        <w:rPr>
+          <w:rStyle w:val="start-tag"/>
+          <w:lang w:val="en-US"/>
+        </w:rPr>
+        <w:t>td</w:t>
+      </w:r>
+      <w:proofErr w:type="spellEnd"/>
       <w:r>
         <w:rPr>
           <w:lang w:val="en-US"/>
@@ -3310,17 +3258,95 @@
         </w:rPr>
         <w:t>="left"&gt;</w:t>
       </w:r>
+      <w:r>
+        <w:rPr>
+          <w:highlight w:val="yellow"/>
+        </w:rPr>
+        <w:t>зна</w:t>
+      </w:r>
+      <w:r>
+        <w:rPr>
+          <w:highlight w:val="yellow"/>
+          <w:lang w:val="en-US"/>
+        </w:rPr>
+        <w:t>́</w:t>
+      </w:r>
+      <w:r>
+        <w:rPr>
+          <w:highlight w:val="yellow"/>
+        </w:rPr>
+        <w:t>л</w:t>
+      </w:r>
+      <w:r>
+        <w:rPr>
+          <w:lang w:val="en-US"/>
+        </w:rPr>
+        <w:t>&lt;</w:t>
+      </w:r>
       <w:proofErr w:type="spellStart"/>
       <w:r>
         <w:rPr>
+          <w:rStyle w:val="start-tag"/>
+          <w:lang w:val="en-US"/>
+        </w:rPr>
+        <w:t>br</w:t>
+      </w:r>
+      <w:proofErr w:type="spellEnd"/>
+      <w:r>
+        <w:rPr>
+          <w:lang w:val="en-US"/>
+        </w:rPr>
+        <w:t xml:space="preserve"> /&gt;</w:t>
+      </w:r>
+      <w:r>
+        <w:rPr>
           <w:highlight w:val="yellow"/>
         </w:rPr>
         <w:t>зна</w:t>
       </w:r>
+      <w:r>
+        <w:rPr>
+          <w:highlight w:val="yellow"/>
+          <w:lang w:val="en-US"/>
+        </w:rPr>
+        <w:t>́</w:t>
+      </w:r>
+      <w:r>
+        <w:rPr>
+          <w:highlight w:val="yellow"/>
+        </w:rPr>
+        <w:t>ла</w:t>
+      </w:r>
+      <w:r>
+        <w:rPr>
+          <w:lang w:val="en-US"/>
+        </w:rPr>
+        <w:t>&lt;</w:t>
+      </w:r>
+      <w:proofErr w:type="spellStart"/>
+      <w:r>
+        <w:rPr>
+          <w:rStyle w:val="start-tag"/>
+          <w:lang w:val="en-US"/>
+        </w:rPr>
+        <w:t>br</w:t>
+      </w:r>
       <w:proofErr w:type="spellEnd"/>
       <w:r>
         <w:rPr>
+          <w:lang w:val="en-US"/>
+        </w:rPr>
+        <w:t xml:space="preserve"> /&gt;</w:t>
+      </w:r>
+      <w:r>
+        <w:rPr>
           <w:highlight w:val="yellow"/>
+        </w:rPr>
+        <w:t>зна</w:t>
+      </w:r>
+      <w:r>
+        <w:rPr>
+          <w:highlight w:val="yellow"/>
           <w:lang w:val="en-US"/>
         </w:rPr>
         <w:t>́</w:t>
@@ -3329,96 +3355,8 @@
         <w:rPr>
           <w:highlight w:val="yellow"/>
         </w:rPr>
-        <w:t>л</w:t>
-      </w:r>
-      <w:r>
-        <w:rPr>
-          <w:lang w:val="en-US"/>
-        </w:rPr>
-        <w:t>&lt;</w:t>
-      </w:r>
-      <w:proofErr w:type="spellStart"/>
-      <w:r>
-        <w:rPr>
-          <w:rStyle w:val="start-tag"/>
-          <w:lang w:val="en-US"/>
-        </w:rPr>
-        <w:t>br</w:t>
-      </w:r>
-      <w:proofErr w:type="spellEnd"/>
-      <w:r>
-        <w:rPr>
-          <w:lang w:val="en-US"/>
-        </w:rPr>
-        <w:t xml:space="preserve"> /&gt;</w:t>
-      </w:r>
-      <w:proofErr w:type="spellStart"/>
-      <w:r>
-        <w:rPr>
-          <w:highlight w:val="yellow"/>
-        </w:rPr>
-        <w:t>зна</w:t>
-      </w:r>
-      <w:proofErr w:type="spellEnd"/>
-      <w:r>
-        <w:rPr>
-          <w:highlight w:val="yellow"/>
-          <w:lang w:val="en-US"/>
-        </w:rPr>
-        <w:t>́</w:t>
-      </w:r>
-      <w:proofErr w:type="spellStart"/>
-      <w:r>
-        <w:rPr>
-          <w:highlight w:val="yellow"/>
-        </w:rPr>
-        <w:t>ла</w:t>
-      </w:r>
-      <w:proofErr w:type="spellEnd"/>
-      <w:r>
-        <w:rPr>
-          <w:lang w:val="en-US"/>
-        </w:rPr>
-        <w:t>&lt;</w:t>
-      </w:r>
-      <w:proofErr w:type="spellStart"/>
-      <w:r>
-        <w:rPr>
-          <w:rStyle w:val="start-tag"/>
-          <w:lang w:val="en-US"/>
-        </w:rPr>
-        <w:t>br</w:t>
-      </w:r>
-      <w:proofErr w:type="spellEnd"/>
-      <w:r>
-        <w:rPr>
-          <w:lang w:val="en-US"/>
-        </w:rPr>
-        <w:t xml:space="preserve"> /&gt;</w:t>
-      </w:r>
-      <w:proofErr w:type="spellStart"/>
-      <w:r>
-        <w:rPr>
-          <w:highlight w:val="yellow"/>
-        </w:rPr>
-        <w:t>зна</w:t>
-      </w:r>
-      <w:proofErr w:type="spellEnd"/>
-      <w:r>
-        <w:rPr>
-          <w:highlight w:val="yellow"/>
-          <w:lang w:val="en-US"/>
-        </w:rPr>
-        <w:t>́</w:t>
-      </w:r>
-      <w:proofErr w:type="spellStart"/>
-      <w:r>
-        <w:rPr>
-          <w:highlight w:val="yellow"/>
-        </w:rPr>
         <w:t>ло</w:t>
       </w:r>
-      <w:proofErr w:type="spellEnd"/>
       <w:r>
         <w:rPr>
           <w:lang w:val="en-US"/>
@@ -3441,7 +3379,7 @@
     </w:p>
     <w:p>
       <w:pPr>
-        <w:pStyle w:val="HTMLVorformatiert"/>
+        <w:pStyle w:val="HTMLPreformatted"/>
         <w:numPr>
           <w:ilvl w:val="0"/>
           <w:numId w:val="3"/>
@@ -3511,7 +3449,7 @@
     </w:p>
     <w:p>
       <w:pPr>
-        <w:pStyle w:val="HTMLVorformatiert"/>
+        <w:pStyle w:val="HTMLPreformatted"/>
         <w:numPr>
           <w:ilvl w:val="0"/>
           <w:numId w:val="3"/>
@@ -3595,7 +3533,7 @@
         </w:rPr>
         <w:t>="</w:t>
       </w:r>
-      <w:hyperlink r:id="rId9" w:history="1">
+      <w:hyperlink r:id="rId10" w:history="1">
         <w:r>
           <w:rPr>
             <w:rStyle w:val="Hyperlink"/>
@@ -3623,22 +3561,18 @@
         </w:rPr>
         <w:t>="</w:t>
       </w:r>
-      <w:proofErr w:type="spellStart"/>
       <w:r>
         <w:t>мы</w:t>
       </w:r>
-      <w:proofErr w:type="spellEnd"/>
       <w:r>
         <w:rPr>
           <w:lang w:val="en-US"/>
         </w:rPr>
         <w:t>"&gt;</w:t>
       </w:r>
-      <w:proofErr w:type="spellStart"/>
       <w:r>
         <w:t>Мы</w:t>
       </w:r>
-      <w:proofErr w:type="spellEnd"/>
       <w:r>
         <w:rPr>
           <w:lang w:val="en-US"/>
@@ -3674,7 +3608,7 @@
     </w:p>
     <w:p>
       <w:pPr>
-        <w:pStyle w:val="HTMLVorformatiert"/>
+        <w:pStyle w:val="HTMLPreformatted"/>
         <w:numPr>
           <w:ilvl w:val="0"/>
           <w:numId w:val="3"/>
@@ -3689,13 +3623,15 @@
         </w:rPr>
         <w:t>&lt;</w:t>
       </w:r>
-      <w:r>
-        <w:rPr>
-          <w:rStyle w:val="start-tag"/>
-          <w:lang w:val="en-US"/>
-        </w:rPr>
-        <w:t>td</w:t>
-      </w:r>
+      <w:proofErr w:type="spellStart"/>
+      <w:r>
+        <w:rPr>
+          <w:rStyle w:val="start-tag"/>
+          <w:lang w:val="en-US"/>
+        </w:rPr>
+        <w:t>td</w:t>
+      </w:r>
+      <w:proofErr w:type="spellEnd"/>
       <w:r>
         <w:rPr>
           <w:lang w:val="en-US"/>
@@ -3715,14 +3651,12 @@
         </w:rPr>
         <w:t>="left"&gt;</w:t>
       </w:r>
-      <w:proofErr w:type="spellStart"/>
       <w:r>
         <w:rPr>
           <w:highlight w:val="green"/>
         </w:rPr>
         <w:t>зна</w:t>
       </w:r>
-      <w:proofErr w:type="spellEnd"/>
       <w:r>
         <w:rPr>
           <w:highlight w:val="green"/>
@@ -3730,14 +3664,12 @@
         </w:rPr>
         <w:t>́</w:t>
       </w:r>
-      <w:proofErr w:type="spellStart"/>
       <w:r>
         <w:rPr>
           <w:highlight w:val="green"/>
         </w:rPr>
         <w:t>ем</w:t>
       </w:r>
-      <w:proofErr w:type="spellEnd"/>
       <w:r>
         <w:rPr>
           <w:lang w:val="en-US"/>
@@ -3760,7 +3692,7 @@
     </w:p>
     <w:p>
       <w:pPr>
-        <w:pStyle w:val="HTMLVorformatiert"/>
+        <w:pStyle w:val="HTMLPreformatted"/>
         <w:numPr>
           <w:ilvl w:val="0"/>
           <w:numId w:val="3"/>
@@ -3775,13 +3707,15 @@
         </w:rPr>
         <w:t>&lt;</w:t>
       </w:r>
-      <w:r>
-        <w:rPr>
-          <w:rStyle w:val="start-tag"/>
-          <w:lang w:val="en-US"/>
-        </w:rPr>
-        <w:t>td</w:t>
-      </w:r>
+      <w:proofErr w:type="spellStart"/>
+      <w:r>
+        <w:rPr>
+          <w:rStyle w:val="start-tag"/>
+          <w:lang w:val="en-US"/>
+        </w:rPr>
+        <w:t>td</w:t>
+      </w:r>
+      <w:proofErr w:type="spellEnd"/>
       <w:r>
         <w:rPr>
           <w:lang w:val="en-US"/>
@@ -3801,14 +3735,12 @@
         </w:rPr>
         <w:t>="left"&gt;</w:t>
       </w:r>
-      <w:proofErr w:type="spellStart"/>
       <w:r>
         <w:rPr>
           <w:highlight w:val="yellow"/>
         </w:rPr>
         <w:t>зна</w:t>
       </w:r>
-      <w:proofErr w:type="spellEnd"/>
       <w:r>
         <w:rPr>
           <w:highlight w:val="yellow"/>
@@ -3816,14 +3748,12 @@
         </w:rPr>
         <w:t>́</w:t>
       </w:r>
-      <w:proofErr w:type="spellStart"/>
       <w:r>
         <w:rPr>
           <w:highlight w:val="yellow"/>
         </w:rPr>
         <w:t>ли</w:t>
       </w:r>
-      <w:proofErr w:type="spellEnd"/>
       <w:r>
         <w:rPr>
           <w:lang w:val="en-US"/>
@@ -3846,7 +3776,7 @@
     </w:p>
     <w:p>
       <w:pPr>
-        <w:pStyle w:val="HTMLVorformatiert"/>
+        <w:pStyle w:val="HTMLPreformatted"/>
         <w:numPr>
           <w:ilvl w:val="0"/>
           <w:numId w:val="3"/>
@@ -3916,7 +3846,7 @@
     </w:p>
     <w:p>
       <w:pPr>
-        <w:pStyle w:val="HTMLVorformatiert"/>
+        <w:pStyle w:val="HTMLPreformatted"/>
         <w:numPr>
           <w:ilvl w:val="0"/>
           <w:numId w:val="3"/>
@@ -4000,7 +3930,7 @@
         </w:rPr>
         <w:t>="</w:t>
       </w:r>
-      <w:hyperlink r:id="rId10" w:history="1">
+      <w:hyperlink r:id="rId11" w:history="1">
         <w:r>
           <w:rPr>
             <w:rStyle w:val="Hyperlink"/>
@@ -4028,22 +3958,18 @@
         </w:rPr>
         <w:t>="</w:t>
       </w:r>
-      <w:proofErr w:type="spellStart"/>
       <w:r>
         <w:t>вы</w:t>
       </w:r>
-      <w:proofErr w:type="spellEnd"/>
       <w:r>
         <w:rPr>
           <w:lang w:val="en-US"/>
         </w:rPr>
         <w:t>"&gt;</w:t>
       </w:r>
-      <w:proofErr w:type="spellStart"/>
       <w:r>
         <w:t>Вы</w:t>
       </w:r>
-      <w:proofErr w:type="spellEnd"/>
       <w:r>
         <w:rPr>
           <w:lang w:val="en-US"/>
@@ -4079,7 +4005,7 @@
     </w:p>
     <w:p>
       <w:pPr>
-        <w:pStyle w:val="HTMLVorformatiert"/>
+        <w:pStyle w:val="HTMLPreformatted"/>
         <w:numPr>
           <w:ilvl w:val="0"/>
           <w:numId w:val="3"/>
@@ -4094,13 +4020,15 @@
         </w:rPr>
         <w:t>&lt;</w:t>
       </w:r>
-      <w:r>
-        <w:rPr>
-          <w:rStyle w:val="start-tag"/>
-          <w:lang w:val="en-US"/>
-        </w:rPr>
-        <w:t>td</w:t>
-      </w:r>
+      <w:proofErr w:type="spellStart"/>
+      <w:r>
+        <w:rPr>
+          <w:rStyle w:val="start-tag"/>
+          <w:lang w:val="en-US"/>
+        </w:rPr>
+        <w:t>td</w:t>
+      </w:r>
+      <w:proofErr w:type="spellEnd"/>
       <w:r>
         <w:rPr>
           <w:lang w:val="en-US"/>
@@ -4120,14 +4048,12 @@
         </w:rPr>
         <w:t>="left"&gt;</w:t>
       </w:r>
-      <w:proofErr w:type="spellStart"/>
       <w:r>
         <w:rPr>
           <w:highlight w:val="green"/>
         </w:rPr>
         <w:t>зна</w:t>
       </w:r>
-      <w:proofErr w:type="spellEnd"/>
       <w:r>
         <w:rPr>
           <w:highlight w:val="green"/>
@@ -4135,14 +4061,12 @@
         </w:rPr>
         <w:t>́</w:t>
       </w:r>
-      <w:proofErr w:type="spellStart"/>
       <w:r>
         <w:rPr>
           <w:highlight w:val="green"/>
         </w:rPr>
         <w:t>ете</w:t>
       </w:r>
-      <w:proofErr w:type="spellEnd"/>
       <w:r>
         <w:rPr>
           <w:lang w:val="en-US"/>
@@ -4165,7 +4089,7 @@
     </w:p>
     <w:p>
       <w:pPr>
-        <w:pStyle w:val="HTMLVorformatiert"/>
+        <w:pStyle w:val="HTMLPreformatted"/>
         <w:numPr>
           <w:ilvl w:val="0"/>
           <w:numId w:val="3"/>
@@ -4180,13 +4104,15 @@
         </w:rPr>
         <w:t>&lt;</w:t>
       </w:r>
-      <w:r>
-        <w:rPr>
-          <w:rStyle w:val="start-tag"/>
-          <w:lang w:val="en-US"/>
-        </w:rPr>
-        <w:t>td</w:t>
-      </w:r>
+      <w:proofErr w:type="spellStart"/>
+      <w:r>
+        <w:rPr>
+          <w:rStyle w:val="start-tag"/>
+          <w:lang w:val="en-US"/>
+        </w:rPr>
+        <w:t>td</w:t>
+      </w:r>
+      <w:proofErr w:type="spellEnd"/>
       <w:r>
         <w:rPr>
           <w:lang w:val="en-US"/>
@@ -4206,14 +4132,12 @@
         </w:rPr>
         <w:t>="left"&gt;</w:t>
       </w:r>
-      <w:proofErr w:type="spellStart"/>
       <w:r>
         <w:rPr>
           <w:highlight w:val="yellow"/>
         </w:rPr>
         <w:t>зна</w:t>
       </w:r>
-      <w:proofErr w:type="spellEnd"/>
       <w:r>
         <w:rPr>
           <w:highlight w:val="yellow"/>
@@ -4221,14 +4145,12 @@
         </w:rPr>
         <w:t>́</w:t>
       </w:r>
-      <w:proofErr w:type="spellStart"/>
       <w:r>
         <w:rPr>
           <w:highlight w:val="yellow"/>
         </w:rPr>
         <w:t>ли</w:t>
       </w:r>
-      <w:proofErr w:type="spellEnd"/>
       <w:r>
         <w:rPr>
           <w:lang w:val="en-US"/>
@@ -4251,7 +4173,7 @@
     </w:p>
     <w:p>
       <w:pPr>
-        <w:pStyle w:val="HTMLVorformatiert"/>
+        <w:pStyle w:val="HTMLPreformatted"/>
         <w:numPr>
           <w:ilvl w:val="0"/>
           <w:numId w:val="3"/>
@@ -4266,13 +4188,15 @@
         </w:rPr>
         <w:t>&lt;</w:t>
       </w:r>
-      <w:r>
-        <w:rPr>
-          <w:rStyle w:val="start-tag"/>
-          <w:lang w:val="en-US"/>
-        </w:rPr>
-        <w:t>td</w:t>
-      </w:r>
+      <w:proofErr w:type="spellStart"/>
+      <w:r>
+        <w:rPr>
+          <w:rStyle w:val="start-tag"/>
+          <w:lang w:val="en-US"/>
+        </w:rPr>
+        <w:t>td</w:t>
+      </w:r>
+      <w:proofErr w:type="spellEnd"/>
       <w:r>
         <w:rPr>
           <w:lang w:val="en-US"/>
@@ -4292,29 +4216,25 @@
         </w:rPr>
         <w:t>="left"&gt;</w:t>
       </w:r>
-      <w:proofErr w:type="spellStart"/>
-      <w:r>
-        <w:rPr>
-          <w:highlight w:val="yellow"/>
+      <w:r>
+        <w:rPr>
+          <w:highlight w:val="magenta"/>
         </w:rPr>
         <w:t>зна</w:t>
       </w:r>
-      <w:proofErr w:type="spellEnd"/>
-      <w:r>
-        <w:rPr>
-          <w:highlight w:val="yellow"/>
+      <w:r>
+        <w:rPr>
+          <w:highlight w:val="magenta"/>
           <w:lang w:val="en-US"/>
         </w:rPr>
         <w:t>́</w:t>
       </w:r>
-      <w:proofErr w:type="spellStart"/>
-      <w:r>
-        <w:rPr>
-          <w:highlight w:val="yellow"/>
+      <w:r>
+        <w:rPr>
+          <w:highlight w:val="magenta"/>
         </w:rPr>
         <w:t>йте</w:t>
       </w:r>
-      <w:proofErr w:type="spellEnd"/>
       <w:r>
         <w:rPr>
           <w:lang w:val="en-US"/>
@@ -4337,7 +4257,7 @@
     </w:p>
     <w:p>
       <w:pPr>
-        <w:pStyle w:val="HTMLVorformatiert"/>
+        <w:pStyle w:val="HTMLPreformatted"/>
         <w:numPr>
           <w:ilvl w:val="0"/>
           <w:numId w:val="3"/>
@@ -4415,22 +4335,18 @@
         </w:rPr>
         <w:t>="</w:t>
       </w:r>
-      <w:proofErr w:type="spellStart"/>
       <w:r>
         <w:t>они</w:t>
       </w:r>
-      <w:proofErr w:type="spellEnd"/>
       <w:r>
         <w:rPr>
           <w:lang w:val="en-US"/>
         </w:rPr>
         <w:t>"&gt;</w:t>
       </w:r>
-      <w:proofErr w:type="spellStart"/>
       <w:r>
         <w:t>Они</w:t>
       </w:r>
-      <w:proofErr w:type="spellEnd"/>
       <w:r>
         <w:rPr>
           <w:lang w:val="en-US"/>
@@ -4466,7 +4382,7 @@
     </w:p>
     <w:p>
       <w:pPr>
-        <w:pStyle w:val="HTMLVorformatiert"/>
+        <w:pStyle w:val="HTMLPreformatted"/>
         <w:numPr>
           <w:ilvl w:val="0"/>
           <w:numId w:val="3"/>
@@ -4481,13 +4397,15 @@
         </w:rPr>
         <w:t>&lt;</w:t>
       </w:r>
-      <w:r>
-        <w:rPr>
-          <w:rStyle w:val="start-tag"/>
-          <w:lang w:val="en-US"/>
-        </w:rPr>
-        <w:t>td</w:t>
-      </w:r>
+      <w:proofErr w:type="spellStart"/>
+      <w:r>
+        <w:rPr>
+          <w:rStyle w:val="start-tag"/>
+          <w:lang w:val="en-US"/>
+        </w:rPr>
+        <w:t>td</w:t>
+      </w:r>
+      <w:proofErr w:type="spellEnd"/>
       <w:r>
         <w:rPr>
           <w:lang w:val="en-US"/>
@@ -4507,14 +4425,12 @@
         </w:rPr>
         <w:t>="left"&gt;</w:t>
       </w:r>
-      <w:proofErr w:type="spellStart"/>
       <w:r>
         <w:rPr>
           <w:highlight w:val="green"/>
         </w:rPr>
         <w:t>зна</w:t>
       </w:r>
-      <w:proofErr w:type="spellEnd"/>
       <w:r>
         <w:rPr>
           <w:highlight w:val="green"/>
@@ -4522,14 +4438,12 @@
         </w:rPr>
         <w:t>́</w:t>
       </w:r>
-      <w:proofErr w:type="spellStart"/>
       <w:r>
         <w:rPr>
           <w:highlight w:val="green"/>
         </w:rPr>
         <w:t>ют</w:t>
       </w:r>
-      <w:proofErr w:type="spellEnd"/>
       <w:r>
         <w:rPr>
           <w:lang w:val="en-US"/>
@@ -4552,7 +4466,7 @@
     </w:p>
     <w:p>
       <w:pPr>
-        <w:pStyle w:val="HTMLVorformatiert"/>
+        <w:pStyle w:val="HTMLPreformatted"/>
         <w:numPr>
           <w:ilvl w:val="0"/>
           <w:numId w:val="3"/>
@@ -4567,13 +4481,15 @@
         </w:rPr>
         <w:t>&lt;</w:t>
       </w:r>
-      <w:r>
-        <w:rPr>
-          <w:rStyle w:val="start-tag"/>
-          <w:lang w:val="en-US"/>
-        </w:rPr>
-        <w:t>td</w:t>
-      </w:r>
+      <w:proofErr w:type="spellStart"/>
+      <w:r>
+        <w:rPr>
+          <w:rStyle w:val="start-tag"/>
+          <w:lang w:val="en-US"/>
+        </w:rPr>
+        <w:t>td</w:t>
+      </w:r>
+      <w:proofErr w:type="spellEnd"/>
       <w:r>
         <w:rPr>
           <w:lang w:val="en-US"/>
@@ -4593,14 +4509,12 @@
         </w:rPr>
         <w:t>="left"&gt;</w:t>
       </w:r>
-      <w:proofErr w:type="spellStart"/>
       <w:r>
         <w:rPr>
           <w:highlight w:val="yellow"/>
         </w:rPr>
         <w:t>зна</w:t>
       </w:r>
-      <w:proofErr w:type="spellEnd"/>
       <w:r>
         <w:rPr>
           <w:highlight w:val="yellow"/>
@@ -4608,14 +4522,12 @@
         </w:rPr>
         <w:t>́</w:t>
       </w:r>
-      <w:proofErr w:type="spellStart"/>
       <w:r>
         <w:rPr>
           <w:highlight w:val="yellow"/>
         </w:rPr>
         <w:t>ли</w:t>
       </w:r>
-      <w:proofErr w:type="spellEnd"/>
       <w:r>
         <w:rPr>
           <w:lang w:val="en-US"/>
@@ -4638,7 +4550,7 @@
     </w:p>
     <w:p>
       <w:pPr>
-        <w:pStyle w:val="HTMLVorformatiert"/>
+        <w:pStyle w:val="HTMLPreformatted"/>
         <w:numPr>
           <w:ilvl w:val="0"/>
           <w:numId w:val="3"/>
@@ -4708,7 +4620,7 @@
     </w:p>
     <w:p>
       <w:pPr>
-        <w:pStyle w:val="HTMLVorformatiert"/>
+        <w:pStyle w:val="HTMLPreformatted"/>
         <w:numPr>
           <w:ilvl w:val="0"/>
           <w:numId w:val="3"/>
@@ -4770,25 +4682,21 @@
         </w:rPr>
         <w:t>="</w:t>
       </w:r>
-      <w:proofErr w:type="spellStart"/>
       <w:r>
         <w:t>знающий</w:t>
       </w:r>
-      <w:proofErr w:type="spellEnd"/>
       <w:r>
         <w:rPr>
           <w:lang w:val="en-US"/>
         </w:rPr>
         <w:t>"&gt;</w:t>
       </w:r>
-      <w:proofErr w:type="spellStart"/>
       <w:r>
         <w:rPr>
           <w:highlight w:val="yellow"/>
         </w:rPr>
         <w:t>зна</w:t>
       </w:r>
-      <w:proofErr w:type="spellEnd"/>
       <w:r>
         <w:rPr>
           <w:highlight w:val="yellow"/>
@@ -4796,14 +4704,12 @@
         </w:rPr>
         <w:t>́</w:t>
       </w:r>
-      <w:proofErr w:type="spellStart"/>
       <w:r>
         <w:rPr>
           <w:highlight w:val="yellow"/>
         </w:rPr>
         <w:t>ющий</w:t>
       </w:r>
-      <w:proofErr w:type="spellEnd"/>
       <w:r>
         <w:rPr>
           <w:lang w:val="en-US"/>
@@ -4839,7 +4745,7 @@
     </w:p>
     <w:p>
       <w:pPr>
-        <w:pStyle w:val="HTMLVorformatiert"/>
+        <w:pStyle w:val="HTMLPreformatted"/>
         <w:numPr>
           <w:ilvl w:val="0"/>
           <w:numId w:val="3"/>
@@ -4969,7 +4875,7 @@
     </w:p>
     <w:p>
       <w:pPr>
-        <w:pStyle w:val="HTMLVorformatiert"/>
+        <w:pStyle w:val="HTMLPreformatted"/>
         <w:numPr>
           <w:ilvl w:val="0"/>
           <w:numId w:val="3"/>
@@ -5060,7 +4966,7 @@
     </w:p>
     <w:p>
       <w:pPr>
-        <w:pStyle w:val="HTMLVorformatiert"/>
+        <w:pStyle w:val="HTMLPreformatted"/>
         <w:numPr>
           <w:ilvl w:val="0"/>
           <w:numId w:val="3"/>
@@ -5129,25 +5035,21 @@
         </w:rPr>
         <w:t>="</w:t>
       </w:r>
-      <w:proofErr w:type="spellStart"/>
       <w:r>
         <w:rPr>
           <w:highlight w:val="yellow"/>
         </w:rPr>
         <w:t>зная</w:t>
       </w:r>
-      <w:proofErr w:type="spellEnd"/>
       <w:r>
         <w:rPr>
           <w:lang w:val="en-US"/>
         </w:rPr>
         <w:t>"&gt;</w:t>
       </w:r>
-      <w:proofErr w:type="spellStart"/>
       <w:r>
         <w:t>зна</w:t>
       </w:r>
-      <w:proofErr w:type="spellEnd"/>
       <w:r>
         <w:rPr>
           <w:lang w:val="en-US"/>
@@ -5192,7 +5094,7 @@
     </w:p>
     <w:p>
       <w:pPr>
-        <w:pStyle w:val="HTMLVorformatiert"/>
+        <w:pStyle w:val="HTMLPreformatted"/>
         <w:numPr>
           <w:ilvl w:val="0"/>
           <w:numId w:val="3"/>
@@ -5254,33 +5156,27 @@
         </w:rPr>
         <w:t>="</w:t>
       </w:r>
-      <w:proofErr w:type="spellStart"/>
       <w:r>
         <w:t>прошедшее</w:t>
       </w:r>
-      <w:proofErr w:type="spellEnd"/>
       <w:r>
         <w:rPr>
           <w:lang w:val="en-US"/>
         </w:rPr>
         <w:t xml:space="preserve"> </w:t>
       </w:r>
-      <w:proofErr w:type="spellStart"/>
       <w:r>
         <w:t>время</w:t>
       </w:r>
-      <w:proofErr w:type="spellEnd"/>
       <w:r>
         <w:rPr>
           <w:lang w:val="en-US"/>
         </w:rPr>
         <w:t>"&gt;</w:t>
       </w:r>
-      <w:proofErr w:type="spellStart"/>
       <w:r>
         <w:t>прош</w:t>
       </w:r>
-      <w:proofErr w:type="spellEnd"/>
       <w:r>
         <w:rPr>
           <w:lang w:val="en-US"/>
@@ -5316,7 +5212,7 @@
     </w:p>
     <w:p>
       <w:pPr>
-        <w:pStyle w:val="HTMLVorformatiert"/>
+        <w:pStyle w:val="HTMLPreformatted"/>
         <w:numPr>
           <w:ilvl w:val="0"/>
           <w:numId w:val="3"/>
@@ -5465,7 +5361,7 @@
     </w:p>
     <w:p>
       <w:pPr>
-        <w:pStyle w:val="HTMLVorformatiert"/>
+        <w:pStyle w:val="HTMLPreformatted"/>
         <w:numPr>
           <w:ilvl w:val="0"/>
           <w:numId w:val="3"/>
@@ -5574,7 +5470,7 @@
     </w:p>
     <w:p>
       <w:pPr>
-        <w:pStyle w:val="HTMLVorformatiert"/>
+        <w:pStyle w:val="HTMLPreformatted"/>
         <w:numPr>
           <w:ilvl w:val="0"/>
           <w:numId w:val="3"/>
@@ -5704,7 +5600,7 @@
     </w:p>
     <w:p>
       <w:pPr>
-        <w:pStyle w:val="HTMLVorformatiert"/>
+        <w:pStyle w:val="HTMLPreformatted"/>
         <w:numPr>
           <w:ilvl w:val="0"/>
           <w:numId w:val="3"/>
@@ -5813,7 +5709,7 @@
     </w:p>
     <w:p>
       <w:pPr>
-        <w:pStyle w:val="HTMLVorformatiert"/>
+        <w:pStyle w:val="HTMLPreformatted"/>
         <w:numPr>
           <w:ilvl w:val="0"/>
           <w:numId w:val="3"/>
@@ -5900,7 +5796,7 @@
     </w:p>
     <w:p>
       <w:pPr>
-        <w:pStyle w:val="HTMLVorformatiert"/>
+        <w:pStyle w:val="HTMLPreformatted"/>
         <w:numPr>
           <w:ilvl w:val="0"/>
           <w:numId w:val="3"/>
@@ -5991,18 +5887,18 @@
     </w:p>
     <w:p>
       <w:pPr>
-        <w:pStyle w:val="HTMLVorformatiert"/>
+        <w:pStyle w:val="HTMLPreformatted"/>
         <w:numPr>
           <w:ilvl w:val="0"/>
           <w:numId w:val="3"/>
         </w:numPr>
         <w:rPr>
-          <w:lang w:val="en-US"/>
-        </w:rPr>
-      </w:pPr>
-      <w:r>
-        <w:rPr>
-          <w:lang w:val="en-US"/>
+          <w:lang w:val="ru-RU"/>
+        </w:rPr>
+      </w:pPr>
+      <w:r>
+        <w:rPr>
+          <w:lang w:val="ru-RU"/>
         </w:rPr>
         <w:t>&lt;</w:t>
       </w:r>
@@ -6015,7 +5911,7 @@
       </w:r>
       <w:r>
         <w:rPr>
-          <w:lang w:val="en-US"/>
+          <w:lang w:val="ru-RU"/>
         </w:rPr>
         <w:t xml:space="preserve"> </w:t>
       </w:r>
@@ -6030,7 +5926,7 @@
       <w:proofErr w:type="spellEnd"/>
       <w:r>
         <w:rPr>
-          <w:lang w:val="en-US"/>
+          <w:lang w:val="ru-RU"/>
         </w:rPr>
         <w:t xml:space="preserve">="3" </w:t>
       </w:r>
@@ -6043,9 +5939,21 @@
       </w:r>
       <w:r>
         <w:rPr>
-          <w:lang w:val="en-US"/>
-        </w:rPr>
-        <w:t xml:space="preserve">="center" </w:t>
+          <w:lang w:val="ru-RU"/>
+        </w:rPr>
+        <w:t>="</w:t>
+      </w:r>
+      <w:r>
+        <w:rPr>
+          <w:lang w:val="en-US"/>
+        </w:rPr>
+        <w:t>center</w:t>
+      </w:r>
+      <w:r>
+        <w:rPr>
+          <w:lang w:val="ru-RU"/>
+        </w:rPr>
+        <w:t xml:space="preserve">" </w:t>
       </w:r>
       <w:proofErr w:type="spellStart"/>
       <w:r>
@@ -6058,166 +5966,163 @@
       <w:proofErr w:type="spellEnd"/>
       <w:r>
         <w:rPr>
-          <w:lang w:val="en-US"/>
-        </w:rPr>
-        <w:t>="#FFFFFF"&gt;</w:t>
-      </w:r>
+          <w:lang w:val="ru-RU"/>
+        </w:rPr>
+        <w:t>="#</w:t>
+      </w:r>
+      <w:r>
+        <w:rPr>
+          <w:lang w:val="en-US"/>
+        </w:rPr>
+        <w:t>FFFFFF</w:t>
+      </w:r>
+      <w:r>
+        <w:rPr>
+          <w:lang w:val="ru-RU"/>
+        </w:rPr>
+        <w:t>"&gt;</w:t>
+      </w:r>
+      <w:r>
+        <w:rPr>
+          <w:highlight w:val="yellow"/>
+          <w:lang w:val="ru-RU"/>
+        </w:rPr>
+        <w:t>буду/будешь… зна́ть</w:t>
+      </w:r>
+      <w:r>
+        <w:rPr>
+          <w:lang w:val="ru-RU"/>
+        </w:rPr>
+        <w:t>&lt;/</w:t>
+      </w:r>
+      <w:r>
+        <w:rPr>
+          <w:rStyle w:val="end-tag"/>
+          <w:lang w:val="en-US"/>
+        </w:rPr>
+        <w:t>td</w:t>
+      </w:r>
+      <w:r>
+        <w:rPr>
+          <w:lang w:val="ru-RU"/>
+        </w:rPr>
+        <w:t>&gt;</w:t>
+      </w:r>
+    </w:p>
+    <w:p>
+      <w:pPr>
+        <w:pStyle w:val="HTMLPreformatted"/>
+        <w:rPr>
+          <w:lang w:val="ru-RU"/>
+        </w:rPr>
+      </w:pPr>
+    </w:p>
+    <w:p>
+      <w:pPr>
+        <w:rPr>
+          <w:lang w:val="ru-RU"/>
+        </w:rPr>
+      </w:pPr>
+    </w:p>
+    <w:p>
+      <w:pPr>
+        <w:rPr>
+          <w:lang w:val="en-US"/>
+        </w:rPr>
+      </w:pPr>
       <w:proofErr w:type="spellStart"/>
       <w:r>
         <w:rPr>
-          <w:highlight w:val="yellow"/>
-        </w:rPr>
-        <w:t>буду</w:t>
+          <w:highlight w:val="green"/>
+          <w:lang w:val="en-US"/>
+        </w:rPr>
+        <w:t>Praesens</w:t>
       </w:r>
       <w:proofErr w:type="spellEnd"/>
       <w:r>
         <w:rPr>
-          <w:highlight w:val="yellow"/>
-          <w:lang w:val="en-US"/>
-        </w:rPr>
-        <w:t>/</w:t>
+          <w:lang w:val="en-US"/>
+        </w:rPr>
+        <w:t>: 1,5,</w:t>
+      </w:r>
+      <w:r>
+        <w:rPr>
+          <w:lang w:val="en-US"/>
+        </w:rPr>
+        <w:t>9</w:t>
+      </w:r>
+      <w:r>
+        <w:rPr>
+          <w:lang w:val="en-US"/>
+        </w:rPr>
+        <w:t>,</w:t>
+      </w:r>
+      <w:r>
+        <w:rPr>
+          <w:lang w:val="en-US"/>
+        </w:rPr>
+        <w:t>13</w:t>
+      </w:r>
+      <w:r>
+        <w:rPr>
+          <w:lang w:val="en-US"/>
+        </w:rPr>
+        <w:t>,</w:t>
+      </w:r>
+      <w:r>
+        <w:rPr>
+          <w:lang w:val="en-US"/>
+        </w:rPr>
+        <w:t>17</w:t>
+      </w:r>
+      <w:r>
+        <w:rPr>
+          <w:lang w:val="en-US"/>
+        </w:rPr>
+        <w:t>,</w:t>
+      </w:r>
+      <w:r>
+        <w:rPr>
+          <w:lang w:val="en-US"/>
+        </w:rPr>
+        <w:t>21</w:t>
+      </w:r>
+      <w:r>
+        <w:rPr>
+          <w:lang w:val="en-US"/>
+        </w:rPr>
+        <w:t xml:space="preserve">  </w:t>
       </w:r>
       <w:proofErr w:type="spellStart"/>
       <w:r>
         <w:rPr>
-          <w:highlight w:val="yellow"/>
-        </w:rPr>
-        <w:t>будешь</w:t>
+          <w:highlight w:val="cyan"/>
+          <w:lang w:val="en-US"/>
+        </w:rPr>
+        <w:t>Vergangenheit</w:t>
       </w:r>
       <w:proofErr w:type="spellEnd"/>
       <w:r>
         <w:rPr>
-          <w:highlight w:val="yellow"/>
-          <w:lang w:val="en-US"/>
-        </w:rPr>
-        <w:t xml:space="preserve">… </w:t>
+          <w:lang w:val="en-US"/>
+        </w:rPr>
+        <w:t xml:space="preserve">:  2  </w:t>
       </w:r>
       <w:proofErr w:type="spellStart"/>
       <w:r>
         <w:rPr>
-          <w:highlight w:val="yellow"/>
-        </w:rPr>
-        <w:t>зна</w:t>
+          <w:highlight w:val="magenta"/>
+          <w:lang w:val="en-US"/>
+        </w:rPr>
+        <w:t>Imperativ</w:t>
       </w:r>
       <w:proofErr w:type="spellEnd"/>
       <w:r>
         <w:rPr>
-          <w:highlight w:val="yellow"/>
-          <w:lang w:val="en-US"/>
-        </w:rPr>
-        <w:t>́</w:t>
-      </w:r>
-      <w:proofErr w:type="spellStart"/>
-      <w:r>
-        <w:rPr>
-          <w:highlight w:val="yellow"/>
-        </w:rPr>
-        <w:t>ть</w:t>
-      </w:r>
-      <w:proofErr w:type="spellEnd"/>
-      <w:r>
-        <w:rPr>
-          <w:lang w:val="en-US"/>
-        </w:rPr>
-        <w:t>&lt;/</w:t>
-      </w:r>
-      <w:r>
-        <w:rPr>
-          <w:rStyle w:val="end-tag"/>
-          <w:lang w:val="en-US"/>
-        </w:rPr>
-        <w:t>td</w:t>
-      </w:r>
-      <w:r>
-        <w:rPr>
-          <w:lang w:val="en-US"/>
-        </w:rPr>
-        <w:t>&gt;</w:t>
-      </w:r>
-    </w:p>
-    <w:p>
-      <w:pPr>
-        <w:pStyle w:val="HTMLVorformatiert"/>
-      </w:pPr>
-    </w:p>
-    <w:p>
-      <w:pPr>
-        <w:rPr>
-          <w:lang w:val="en-US"/>
-        </w:rPr>
-      </w:pPr>
-    </w:p>
-    <w:p>
-      <w:pPr>
-        <w:rPr>
-          <w:lang w:val="en-US"/>
-        </w:rPr>
-      </w:pPr>
-      <w:proofErr w:type="spellStart"/>
-      <w:r>
-        <w:rPr>
-          <w:highlight w:val="green"/>
-          <w:lang w:val="en-US"/>
-        </w:rPr>
-        <w:t>Praesens</w:t>
-      </w:r>
-      <w:proofErr w:type="spellEnd"/>
-      <w:r>
-        <w:rPr>
-          <w:lang w:val="en-US"/>
-        </w:rPr>
-        <w:t>: 1</w:t>
-      </w:r>
-      <w:proofErr w:type="gramStart"/>
-      <w:r>
-        <w:rPr>
-          <w:lang w:val="en-US"/>
-        </w:rPr>
-        <w:t>,5,</w:t>
-      </w:r>
-      <w:r>
-        <w:rPr>
-          <w:lang w:val="en-US"/>
-        </w:rPr>
-        <w:t>9</w:t>
-      </w:r>
-      <w:r>
-        <w:rPr>
-          <w:lang w:val="en-US"/>
-        </w:rPr>
-        <w:t>,</w:t>
-      </w:r>
-      <w:r>
-        <w:rPr>
-          <w:lang w:val="en-US"/>
-        </w:rPr>
-        <w:t>13</w:t>
-      </w:r>
-      <w:r>
-        <w:rPr>
-          <w:lang w:val="en-US"/>
-        </w:rPr>
-        <w:t>,</w:t>
-      </w:r>
-      <w:r>
-        <w:rPr>
-          <w:lang w:val="en-US"/>
-        </w:rPr>
-        <w:t>17</w:t>
-      </w:r>
-      <w:r>
-        <w:rPr>
-          <w:lang w:val="en-US"/>
-        </w:rPr>
-        <w:t>,</w:t>
-      </w:r>
-      <w:r>
-        <w:rPr>
-          <w:lang w:val="en-US"/>
-        </w:rPr>
-        <w:t>21</w:t>
-      </w:r>
-      <w:proofErr w:type="gramEnd"/>
+          <w:lang w:val="en-US"/>
+        </w:rPr>
+        <w:t>: 7,19</w:t>
+      </w:r>
     </w:p>
     <w:p>
       <w:pPr>
@@ -6241,7 +6146,7 @@
     </w:p>
     <w:p>
       <w:pPr>
-        <w:pStyle w:val="HTMLVorformatiert"/>
+        <w:pStyle w:val="HTMLPreformatted"/>
         <w:rPr>
           <w:lang w:val="en-US"/>
         </w:rPr>
@@ -6256,15 +6161,15 @@
     </w:p>
     <w:p>
       <w:pPr>
-        <w:pStyle w:val="HTMLVorformatiert"/>
-        <w:rPr>
-          <w:lang w:val="en-US"/>
-        </w:rPr>
-      </w:pPr>
-    </w:p>
-    <w:p>
-      <w:pPr>
-        <w:pStyle w:val="HTMLVorformatiert"/>
+        <w:pStyle w:val="HTMLPreformatted"/>
+        <w:rPr>
+          <w:lang w:val="en-US"/>
+        </w:rPr>
+      </w:pPr>
+    </w:p>
+    <w:p>
+      <w:pPr>
+        <w:pStyle w:val="HTMLPreformatted"/>
         <w:numPr>
           <w:ilvl w:val="0"/>
           <w:numId w:val="4"/>
@@ -6349,7 +6254,7 @@
     </w:p>
     <w:p>
       <w:pPr>
-        <w:pStyle w:val="HTMLVorformatiert"/>
+        <w:pStyle w:val="HTMLPreformatted"/>
         <w:numPr>
           <w:ilvl w:val="0"/>
           <w:numId w:val="4"/>
@@ -6377,14 +6282,12 @@
         </w:rPr>
         <w:t>&gt;</w:t>
       </w:r>
-      <w:proofErr w:type="spellStart"/>
       <w:r>
         <w:rPr>
           <w:highlight w:val="yellow"/>
         </w:rPr>
         <w:t>жа</w:t>
       </w:r>
-      <w:proofErr w:type="spellEnd"/>
       <w:r>
         <w:rPr>
           <w:highlight w:val="yellow"/>
@@ -6392,14 +6295,12 @@
         </w:rPr>
         <w:t>́</w:t>
       </w:r>
-      <w:proofErr w:type="spellStart"/>
       <w:r>
         <w:rPr>
           <w:highlight w:val="yellow"/>
         </w:rPr>
         <w:t>ркий</w:t>
       </w:r>
-      <w:proofErr w:type="spellEnd"/>
       <w:r>
         <w:rPr>
           <w:lang w:val="en-US"/>
@@ -6422,7 +6323,7 @@
     </w:p>
     <w:p>
       <w:pPr>
-        <w:pStyle w:val="HTMLVorformatiert"/>
+        <w:pStyle w:val="HTMLPreformatted"/>
         <w:numPr>
           <w:ilvl w:val="0"/>
           <w:numId w:val="4"/>
@@ -6450,14 +6351,12 @@
         </w:rPr>
         <w:t>&gt;</w:t>
       </w:r>
-      <w:proofErr w:type="spellStart"/>
       <w:r>
         <w:rPr>
           <w:highlight w:val="yellow"/>
         </w:rPr>
         <w:t>жа</w:t>
       </w:r>
-      <w:proofErr w:type="spellEnd"/>
       <w:r>
         <w:rPr>
           <w:highlight w:val="yellow"/>
@@ -6465,14 +6364,12 @@
         </w:rPr>
         <w:t>́</w:t>
       </w:r>
-      <w:proofErr w:type="spellStart"/>
       <w:r>
         <w:rPr>
           <w:highlight w:val="yellow"/>
         </w:rPr>
         <w:t>ркое</w:t>
       </w:r>
-      <w:proofErr w:type="spellEnd"/>
       <w:r>
         <w:rPr>
           <w:lang w:val="en-US"/>
@@ -6495,7 +6392,7 @@
     </w:p>
     <w:p>
       <w:pPr>
-        <w:pStyle w:val="HTMLVorformatiert"/>
+        <w:pStyle w:val="HTMLPreformatted"/>
         <w:numPr>
           <w:ilvl w:val="0"/>
           <w:numId w:val="4"/>
@@ -6523,14 +6420,12 @@
         </w:rPr>
         <w:t>&gt;</w:t>
       </w:r>
-      <w:proofErr w:type="spellStart"/>
       <w:r>
         <w:rPr>
           <w:highlight w:val="yellow"/>
         </w:rPr>
         <w:t>жа</w:t>
       </w:r>
-      <w:proofErr w:type="spellEnd"/>
       <w:r>
         <w:rPr>
           <w:highlight w:val="yellow"/>
@@ -6538,14 +6433,12 @@
         </w:rPr>
         <w:t>́</w:t>
       </w:r>
-      <w:proofErr w:type="spellStart"/>
       <w:r>
         <w:rPr>
           <w:highlight w:val="yellow"/>
         </w:rPr>
         <w:t>ркая</w:t>
       </w:r>
-      <w:proofErr w:type="spellEnd"/>
       <w:r>
         <w:rPr>
           <w:lang w:val="en-US"/>
@@ -6568,7 +6461,7 @@
     </w:p>
     <w:p>
       <w:pPr>
-        <w:pStyle w:val="HTMLVorformatiert"/>
+        <w:pStyle w:val="HTMLPreformatted"/>
         <w:numPr>
           <w:ilvl w:val="0"/>
           <w:numId w:val="4"/>
@@ -6596,14 +6489,12 @@
         </w:rPr>
         <w:t>&gt;</w:t>
       </w:r>
-      <w:proofErr w:type="spellStart"/>
       <w:r>
         <w:rPr>
           <w:highlight w:val="yellow"/>
         </w:rPr>
         <w:t>жа</w:t>
       </w:r>
-      <w:proofErr w:type="spellEnd"/>
       <w:r>
         <w:rPr>
           <w:highlight w:val="yellow"/>
@@ -6611,14 +6502,12 @@
         </w:rPr>
         <w:t>́</w:t>
       </w:r>
-      <w:proofErr w:type="spellStart"/>
       <w:r>
         <w:rPr>
           <w:highlight w:val="yellow"/>
         </w:rPr>
         <w:t>ркие</w:t>
       </w:r>
-      <w:proofErr w:type="spellEnd"/>
       <w:r>
         <w:rPr>
           <w:lang w:val="en-US"/>
@@ -6641,7 +6530,7 @@
     </w:p>
     <w:p>
       <w:pPr>
-        <w:pStyle w:val="HTMLVorformatiert"/>
+        <w:pStyle w:val="HTMLPreformatted"/>
         <w:numPr>
           <w:ilvl w:val="0"/>
           <w:numId w:val="4"/>
@@ -6706,22 +6595,18 @@
         </w:rPr>
         <w:t>="</w:t>
       </w:r>
-      <w:proofErr w:type="spellStart"/>
       <w:r>
         <w:t>родительный</w:t>
       </w:r>
-      <w:proofErr w:type="spellEnd"/>
       <w:r>
         <w:rPr>
           <w:lang w:val="en-US"/>
         </w:rPr>
         <w:t>"&gt;</w:t>
       </w:r>
-      <w:proofErr w:type="spellStart"/>
       <w:r>
         <w:t>Рд</w:t>
       </w:r>
-      <w:proofErr w:type="spellEnd"/>
       <w:r>
         <w:rPr>
           <w:lang w:val="en-US"/>
@@ -6757,7 +6642,7 @@
     </w:p>
     <w:p>
       <w:pPr>
-        <w:pStyle w:val="HTMLVorformatiert"/>
+        <w:pStyle w:val="HTMLPreformatted"/>
         <w:numPr>
           <w:ilvl w:val="0"/>
           <w:numId w:val="4"/>
@@ -6785,22 +6670,18 @@
         </w:rPr>
         <w:t>&gt;</w:t>
       </w:r>
-      <w:proofErr w:type="spellStart"/>
       <w:r>
         <w:t>жа</w:t>
       </w:r>
-      <w:proofErr w:type="spellEnd"/>
       <w:r>
         <w:rPr>
           <w:lang w:val="en-US"/>
         </w:rPr>
         <w:t>́</w:t>
       </w:r>
-      <w:proofErr w:type="spellStart"/>
       <w:r>
         <w:t>ркого</w:t>
       </w:r>
-      <w:proofErr w:type="spellEnd"/>
       <w:r>
         <w:rPr>
           <w:lang w:val="en-US"/>
@@ -6823,7 +6704,7 @@
     </w:p>
     <w:p>
       <w:pPr>
-        <w:pStyle w:val="HTMLVorformatiert"/>
+        <w:pStyle w:val="HTMLPreformatted"/>
         <w:numPr>
           <w:ilvl w:val="0"/>
           <w:numId w:val="4"/>
@@ -6851,22 +6732,18 @@
         </w:rPr>
         <w:t>&gt;</w:t>
       </w:r>
-      <w:proofErr w:type="spellStart"/>
       <w:r>
         <w:t>жа</w:t>
       </w:r>
-      <w:proofErr w:type="spellEnd"/>
       <w:r>
         <w:rPr>
           <w:lang w:val="en-US"/>
         </w:rPr>
         <w:t>́</w:t>
       </w:r>
-      <w:proofErr w:type="spellStart"/>
       <w:r>
         <w:t>ркого</w:t>
       </w:r>
-      <w:proofErr w:type="spellEnd"/>
       <w:r>
         <w:rPr>
           <w:lang w:val="en-US"/>
@@ -6889,7 +6766,7 @@
     </w:p>
     <w:p>
       <w:pPr>
-        <w:pStyle w:val="HTMLVorformatiert"/>
+        <w:pStyle w:val="HTMLPreformatted"/>
         <w:numPr>
           <w:ilvl w:val="0"/>
           <w:numId w:val="4"/>
@@ -6917,22 +6794,18 @@
         </w:rPr>
         <w:t>&gt;</w:t>
       </w:r>
-      <w:proofErr w:type="spellStart"/>
       <w:r>
         <w:t>жа</w:t>
       </w:r>
-      <w:proofErr w:type="spellEnd"/>
       <w:r>
         <w:rPr>
           <w:lang w:val="en-US"/>
         </w:rPr>
         <w:t>́</w:t>
       </w:r>
-      <w:proofErr w:type="spellStart"/>
       <w:r>
         <w:t>ркой</w:t>
       </w:r>
-      <w:proofErr w:type="spellEnd"/>
       <w:r>
         <w:rPr>
           <w:lang w:val="en-US"/>
@@ -6955,7 +6828,7 @@
     </w:p>
     <w:p>
       <w:pPr>
-        <w:pStyle w:val="HTMLVorformatiert"/>
+        <w:pStyle w:val="HTMLPreformatted"/>
         <w:numPr>
           <w:ilvl w:val="0"/>
           <w:numId w:val="4"/>
@@ -6983,22 +6856,18 @@
         </w:rPr>
         <w:t>&gt;</w:t>
       </w:r>
-      <w:proofErr w:type="spellStart"/>
       <w:r>
         <w:t>жа</w:t>
       </w:r>
-      <w:proofErr w:type="spellEnd"/>
       <w:r>
         <w:rPr>
           <w:lang w:val="en-US"/>
         </w:rPr>
         <w:t>́</w:t>
       </w:r>
-      <w:proofErr w:type="spellStart"/>
       <w:r>
         <w:t>рких</w:t>
       </w:r>
-      <w:proofErr w:type="spellEnd"/>
       <w:r>
         <w:rPr>
           <w:lang w:val="en-US"/>
@@ -7021,7 +6890,7 @@
     </w:p>
     <w:p>
       <w:pPr>
-        <w:pStyle w:val="HTMLVorformatiert"/>
+        <w:pStyle w:val="HTMLPreformatted"/>
         <w:numPr>
           <w:ilvl w:val="0"/>
           <w:numId w:val="4"/>
@@ -7076,22 +6945,18 @@
         </w:rPr>
         <w:t>="</w:t>
       </w:r>
-      <w:proofErr w:type="spellStart"/>
       <w:r>
         <w:t>дательный</w:t>
       </w:r>
-      <w:proofErr w:type="spellEnd"/>
       <w:r>
         <w:rPr>
           <w:lang w:val="en-US"/>
         </w:rPr>
         <w:t>"&gt;</w:t>
       </w:r>
-      <w:proofErr w:type="spellStart"/>
       <w:r>
         <w:t>Дт</w:t>
       </w:r>
-      <w:proofErr w:type="spellEnd"/>
       <w:r>
         <w:rPr>
           <w:lang w:val="en-US"/>
@@ -7127,7 +6992,7 @@
     </w:p>
     <w:p>
       <w:pPr>
-        <w:pStyle w:val="HTMLVorformatiert"/>
+        <w:pStyle w:val="HTMLPreformatted"/>
         <w:numPr>
           <w:ilvl w:val="0"/>
           <w:numId w:val="4"/>
@@ -7155,22 +7020,18 @@
         </w:rPr>
         <w:t>&gt;</w:t>
       </w:r>
-      <w:proofErr w:type="spellStart"/>
       <w:r>
         <w:t>жа</w:t>
       </w:r>
-      <w:proofErr w:type="spellEnd"/>
       <w:r>
         <w:rPr>
           <w:lang w:val="en-US"/>
         </w:rPr>
         <w:t>́</w:t>
       </w:r>
-      <w:proofErr w:type="spellStart"/>
       <w:r>
         <w:t>ркому</w:t>
       </w:r>
-      <w:proofErr w:type="spellEnd"/>
       <w:r>
         <w:rPr>
           <w:lang w:val="en-US"/>
@@ -7193,7 +7054,7 @@
     </w:p>
     <w:p>
       <w:pPr>
-        <w:pStyle w:val="HTMLVorformatiert"/>
+        <w:pStyle w:val="HTMLPreformatted"/>
         <w:numPr>
           <w:ilvl w:val="0"/>
           <w:numId w:val="4"/>
@@ -7221,22 +7082,18 @@
         </w:rPr>
         <w:t>&gt;</w:t>
       </w:r>
-      <w:proofErr w:type="spellStart"/>
       <w:r>
         <w:t>жа</w:t>
       </w:r>
-      <w:proofErr w:type="spellEnd"/>
       <w:r>
         <w:rPr>
           <w:lang w:val="en-US"/>
         </w:rPr>
         <w:t>́</w:t>
       </w:r>
-      <w:proofErr w:type="spellStart"/>
       <w:r>
         <w:t>ркому</w:t>
       </w:r>
-      <w:proofErr w:type="spellEnd"/>
       <w:r>
         <w:rPr>
           <w:lang w:val="en-US"/>
@@ -7259,7 +7116,7 @@
     </w:p>
     <w:p>
       <w:pPr>
-        <w:pStyle w:val="HTMLVorformatiert"/>
+        <w:pStyle w:val="HTMLPreformatted"/>
         <w:numPr>
           <w:ilvl w:val="0"/>
           <w:numId w:val="4"/>
@@ -7287,22 +7144,18 @@
         </w:rPr>
         <w:t>&gt;</w:t>
       </w:r>
-      <w:proofErr w:type="spellStart"/>
       <w:r>
         <w:t>жа</w:t>
       </w:r>
-      <w:proofErr w:type="spellEnd"/>
       <w:r>
         <w:rPr>
           <w:lang w:val="en-US"/>
         </w:rPr>
         <w:t>́</w:t>
       </w:r>
-      <w:proofErr w:type="spellStart"/>
       <w:r>
         <w:t>ркой</w:t>
       </w:r>
-      <w:proofErr w:type="spellEnd"/>
       <w:r>
         <w:rPr>
           <w:lang w:val="en-US"/>
@@ -7325,7 +7178,7 @@
     </w:p>
     <w:p>
       <w:pPr>
-        <w:pStyle w:val="HTMLVorformatiert"/>
+        <w:pStyle w:val="HTMLPreformatted"/>
         <w:numPr>
           <w:ilvl w:val="0"/>
           <w:numId w:val="4"/>
@@ -7353,22 +7206,18 @@
         </w:rPr>
         <w:t>&gt;</w:t>
       </w:r>
-      <w:proofErr w:type="spellStart"/>
       <w:r>
         <w:t>жа</w:t>
       </w:r>
-      <w:proofErr w:type="spellEnd"/>
       <w:r>
         <w:rPr>
           <w:lang w:val="en-US"/>
         </w:rPr>
         <w:t>́</w:t>
       </w:r>
-      <w:proofErr w:type="spellStart"/>
       <w:r>
         <w:t>рким</w:t>
       </w:r>
-      <w:proofErr w:type="spellEnd"/>
       <w:r>
         <w:rPr>
           <w:lang w:val="en-US"/>
@@ -7391,7 +7240,7 @@
     </w:p>
     <w:p>
       <w:pPr>
-        <w:pStyle w:val="HTMLVorformatiert"/>
+        <w:pStyle w:val="HTMLPreformatted"/>
         <w:numPr>
           <w:ilvl w:val="0"/>
           <w:numId w:val="4"/>
@@ -7496,7 +7345,7 @@
     </w:p>
     <w:p>
       <w:pPr>
-        <w:pStyle w:val="HTMLVorformatiert"/>
+        <w:pStyle w:val="HTMLPreformatted"/>
         <w:numPr>
           <w:ilvl w:val="0"/>
           <w:numId w:val="4"/>
@@ -7539,11 +7388,9 @@
         </w:rPr>
         <w:t>="#EEF9FF"&gt;</w:t>
       </w:r>
-      <w:proofErr w:type="spellStart"/>
       <w:r>
         <w:t>одуш</w:t>
       </w:r>
-      <w:proofErr w:type="spellEnd"/>
       <w:r>
         <w:rPr>
           <w:lang w:val="en-US"/>
@@ -7566,7 +7413,7 @@
     </w:p>
     <w:p>
       <w:pPr>
-        <w:pStyle w:val="HTMLVorformatiert"/>
+        <w:pStyle w:val="HTMLPreformatted"/>
         <w:numPr>
           <w:ilvl w:val="0"/>
           <w:numId w:val="4"/>
@@ -7594,22 +7441,18 @@
         </w:rPr>
         <w:t>&gt;</w:t>
       </w:r>
-      <w:proofErr w:type="spellStart"/>
       <w:r>
         <w:t>жа</w:t>
       </w:r>
-      <w:proofErr w:type="spellEnd"/>
       <w:r>
         <w:rPr>
           <w:lang w:val="en-US"/>
         </w:rPr>
         <w:t>́</w:t>
       </w:r>
-      <w:proofErr w:type="spellStart"/>
       <w:r>
         <w:t>ркого</w:t>
       </w:r>
-      <w:proofErr w:type="spellEnd"/>
       <w:r>
         <w:rPr>
           <w:lang w:val="en-US"/>
@@ -7632,7 +7475,7 @@
     </w:p>
     <w:p>
       <w:pPr>
-        <w:pStyle w:val="HTMLVorformatiert"/>
+        <w:pStyle w:val="HTMLPreformatted"/>
         <w:numPr>
           <w:ilvl w:val="0"/>
           <w:numId w:val="4"/>
@@ -7675,22 +7518,18 @@
         </w:rPr>
         <w:t>="2"&gt;</w:t>
       </w:r>
-      <w:proofErr w:type="spellStart"/>
       <w:r>
         <w:t>жа</w:t>
       </w:r>
-      <w:proofErr w:type="spellEnd"/>
       <w:r>
         <w:rPr>
           <w:lang w:val="en-US"/>
         </w:rPr>
         <w:t>́</w:t>
       </w:r>
-      <w:proofErr w:type="spellStart"/>
       <w:r>
         <w:t>ркое</w:t>
       </w:r>
-      <w:proofErr w:type="spellEnd"/>
       <w:r>
         <w:rPr>
           <w:lang w:val="en-US"/>
@@ -7713,7 +7552,7 @@
     </w:p>
     <w:p>
       <w:pPr>
-        <w:pStyle w:val="HTMLVorformatiert"/>
+        <w:pStyle w:val="HTMLPreformatted"/>
         <w:numPr>
           <w:ilvl w:val="0"/>
           <w:numId w:val="4"/>
@@ -7756,22 +7595,18 @@
         </w:rPr>
         <w:t>="2"&gt;</w:t>
       </w:r>
-      <w:proofErr w:type="spellStart"/>
       <w:r>
         <w:t>жа</w:t>
       </w:r>
-      <w:proofErr w:type="spellEnd"/>
       <w:r>
         <w:rPr>
           <w:lang w:val="en-US"/>
         </w:rPr>
         <w:t>́</w:t>
       </w:r>
-      <w:proofErr w:type="spellStart"/>
       <w:r>
         <w:t>ркую</w:t>
       </w:r>
-      <w:proofErr w:type="spellEnd"/>
       <w:r>
         <w:rPr>
           <w:lang w:val="en-US"/>
@@ -7794,7 +7629,7 @@
     </w:p>
     <w:p>
       <w:pPr>
-        <w:pStyle w:val="HTMLVorformatiert"/>
+        <w:pStyle w:val="HTMLPreformatted"/>
         <w:numPr>
           <w:ilvl w:val="0"/>
           <w:numId w:val="4"/>
@@ -7822,22 +7657,18 @@
         </w:rPr>
         <w:t>&gt;</w:t>
       </w:r>
-      <w:proofErr w:type="spellStart"/>
       <w:r>
         <w:t>жа</w:t>
       </w:r>
-      <w:proofErr w:type="spellEnd"/>
       <w:r>
         <w:rPr>
           <w:lang w:val="en-US"/>
         </w:rPr>
         <w:t>́</w:t>
       </w:r>
-      <w:proofErr w:type="spellStart"/>
       <w:r>
         <w:t>рких</w:t>
       </w:r>
-      <w:proofErr w:type="spellEnd"/>
       <w:r>
         <w:rPr>
           <w:lang w:val="en-US"/>
@@ -7860,7 +7691,7 @@
     </w:p>
     <w:p>
       <w:pPr>
-        <w:pStyle w:val="HTMLVorformatiert"/>
+        <w:pStyle w:val="HTMLPreformatted"/>
         <w:numPr>
           <w:ilvl w:val="0"/>
           <w:numId w:val="4"/>
@@ -7903,11 +7734,9 @@
         </w:rPr>
         <w:t>="#EEF9FF"&gt;</w:t>
       </w:r>
-      <w:proofErr w:type="spellStart"/>
       <w:r>
         <w:t>неод</w:t>
       </w:r>
-      <w:proofErr w:type="spellEnd"/>
       <w:r>
         <w:rPr>
           <w:lang w:val="en-US"/>
@@ -7930,7 +7759,7 @@
     </w:p>
     <w:p>
       <w:pPr>
-        <w:pStyle w:val="HTMLVorformatiert"/>
+        <w:pStyle w:val="HTMLPreformatted"/>
         <w:numPr>
           <w:ilvl w:val="0"/>
           <w:numId w:val="4"/>
@@ -7958,22 +7787,18 @@
         </w:rPr>
         <w:t>&gt;</w:t>
       </w:r>
-      <w:proofErr w:type="spellStart"/>
       <w:r>
         <w:t>жа</w:t>
       </w:r>
-      <w:proofErr w:type="spellEnd"/>
       <w:r>
         <w:rPr>
           <w:lang w:val="en-US"/>
         </w:rPr>
         <w:t>́</w:t>
       </w:r>
-      <w:proofErr w:type="spellStart"/>
       <w:r>
         <w:t>ркий</w:t>
       </w:r>
-      <w:proofErr w:type="spellEnd"/>
       <w:r>
         <w:rPr>
           <w:lang w:val="en-US"/>
@@ -7996,7 +7821,7 @@
     </w:p>
     <w:p>
       <w:pPr>
-        <w:pStyle w:val="HTMLVorformatiert"/>
+        <w:pStyle w:val="HTMLPreformatted"/>
         <w:numPr>
           <w:ilvl w:val="0"/>
           <w:numId w:val="4"/>
@@ -8024,22 +7849,18 @@
         </w:rPr>
         <w:t>&gt;</w:t>
       </w:r>
-      <w:proofErr w:type="spellStart"/>
       <w:r>
         <w:t>жа</w:t>
       </w:r>
-      <w:proofErr w:type="spellEnd"/>
       <w:r>
         <w:rPr>
           <w:lang w:val="en-US"/>
         </w:rPr>
         <w:t>́</w:t>
       </w:r>
-      <w:proofErr w:type="spellStart"/>
       <w:r>
         <w:t>ркие</w:t>
       </w:r>
-      <w:proofErr w:type="spellEnd"/>
       <w:r>
         <w:rPr>
           <w:lang w:val="en-US"/>
@@ -8062,7 +7883,7 @@
     </w:p>
     <w:p>
       <w:pPr>
-        <w:pStyle w:val="HTMLVorformatiert"/>
+        <w:pStyle w:val="HTMLPreformatted"/>
         <w:numPr>
           <w:ilvl w:val="0"/>
           <w:numId w:val="4"/>
@@ -8159,7 +7980,7 @@
     </w:p>
     <w:p>
       <w:pPr>
-        <w:pStyle w:val="HTMLVorformatiert"/>
+        <w:pStyle w:val="HTMLPreformatted"/>
         <w:numPr>
           <w:ilvl w:val="0"/>
           <w:numId w:val="4"/>
@@ -8187,22 +8008,18 @@
         </w:rPr>
         <w:t>&gt;</w:t>
       </w:r>
-      <w:proofErr w:type="spellStart"/>
       <w:r>
         <w:t>жа</w:t>
       </w:r>
-      <w:proofErr w:type="spellEnd"/>
       <w:r>
         <w:rPr>
           <w:lang w:val="en-US"/>
         </w:rPr>
         <w:t>́</w:t>
       </w:r>
-      <w:proofErr w:type="spellStart"/>
       <w:r>
         <w:t>рким</w:t>
       </w:r>
-      <w:proofErr w:type="spellEnd"/>
       <w:r>
         <w:rPr>
           <w:lang w:val="en-US"/>
@@ -8225,7 +8042,7 @@
     </w:p>
     <w:p>
       <w:pPr>
-        <w:pStyle w:val="HTMLVorformatiert"/>
+        <w:pStyle w:val="HTMLPreformatted"/>
         <w:numPr>
           <w:ilvl w:val="0"/>
           <w:numId w:val="4"/>
@@ -8253,22 +8070,18 @@
         </w:rPr>
         <w:t>&gt;</w:t>
       </w:r>
-      <w:proofErr w:type="spellStart"/>
       <w:r>
         <w:t>жа</w:t>
       </w:r>
-      <w:proofErr w:type="spellEnd"/>
       <w:r>
         <w:rPr>
           <w:lang w:val="en-US"/>
         </w:rPr>
         <w:t>́</w:t>
       </w:r>
-      <w:proofErr w:type="spellStart"/>
       <w:r>
         <w:t>рким</w:t>
       </w:r>
-      <w:proofErr w:type="spellEnd"/>
       <w:r>
         <w:rPr>
           <w:lang w:val="en-US"/>
@@ -8291,7 +8104,7 @@
     </w:p>
     <w:p>
       <w:pPr>
-        <w:pStyle w:val="HTMLVorformatiert"/>
+        <w:pStyle w:val="HTMLPreformatted"/>
         <w:numPr>
           <w:ilvl w:val="0"/>
           <w:numId w:val="4"/>
@@ -8319,44 +8132,36 @@
         </w:rPr>
         <w:t>&gt;</w:t>
       </w:r>
-      <w:proofErr w:type="spellStart"/>
       <w:r>
         <w:t>жа</w:t>
       </w:r>
-      <w:proofErr w:type="spellEnd"/>
       <w:r>
         <w:rPr>
           <w:lang w:val="en-US"/>
         </w:rPr>
         <w:t>́</w:t>
       </w:r>
-      <w:proofErr w:type="spellStart"/>
       <w:r>
         <w:t>ркой</w:t>
       </w:r>
-      <w:proofErr w:type="spellEnd"/>
       <w:r>
         <w:rPr>
           <w:lang w:val="en-US"/>
         </w:rPr>
         <w:t xml:space="preserve"> </w:t>
       </w:r>
-      <w:proofErr w:type="spellStart"/>
       <w:r>
         <w:t>жа</w:t>
       </w:r>
-      <w:proofErr w:type="spellEnd"/>
       <w:r>
         <w:rPr>
           <w:lang w:val="en-US"/>
         </w:rPr>
         <w:t>́</w:t>
       </w:r>
-      <w:proofErr w:type="spellStart"/>
       <w:r>
         <w:t>ркою</w:t>
       </w:r>
-      <w:proofErr w:type="spellEnd"/>
       <w:r>
         <w:rPr>
           <w:lang w:val="en-US"/>
@@ -8379,7 +8184,7 @@
     </w:p>
     <w:p>
       <w:pPr>
-        <w:pStyle w:val="HTMLVorformatiert"/>
+        <w:pStyle w:val="HTMLPreformatted"/>
         <w:numPr>
           <w:ilvl w:val="0"/>
           <w:numId w:val="4"/>
@@ -8407,22 +8212,18 @@
         </w:rPr>
         <w:t>&gt;</w:t>
       </w:r>
-      <w:proofErr w:type="spellStart"/>
       <w:r>
         <w:t>жа</w:t>
       </w:r>
-      <w:proofErr w:type="spellEnd"/>
       <w:r>
         <w:rPr>
           <w:lang w:val="en-US"/>
         </w:rPr>
         <w:t>́</w:t>
       </w:r>
-      <w:proofErr w:type="spellStart"/>
       <w:r>
         <w:t>ркими</w:t>
       </w:r>
-      <w:proofErr w:type="spellEnd"/>
       <w:r>
         <w:rPr>
           <w:lang w:val="en-US"/>
@@ -8445,7 +8246,7 @@
     </w:p>
     <w:p>
       <w:pPr>
-        <w:pStyle w:val="HTMLVorformatiert"/>
+        <w:pStyle w:val="HTMLPreformatted"/>
         <w:numPr>
           <w:ilvl w:val="0"/>
           <w:numId w:val="4"/>
@@ -8518,22 +8319,18 @@
         </w:rPr>
         <w:t>="</w:t>
       </w:r>
-      <w:proofErr w:type="spellStart"/>
       <w:r>
         <w:t>предложный</w:t>
       </w:r>
-      <w:proofErr w:type="spellEnd"/>
       <w:r>
         <w:rPr>
           <w:lang w:val="en-US"/>
         </w:rPr>
         <w:t>"&gt;</w:t>
       </w:r>
-      <w:proofErr w:type="spellStart"/>
       <w:r>
         <w:t>Пр</w:t>
       </w:r>
-      <w:proofErr w:type="spellEnd"/>
       <w:r>
         <w:rPr>
           <w:lang w:val="en-US"/>
@@ -8569,7 +8366,7 @@
     </w:p>
     <w:p>
       <w:pPr>
-        <w:pStyle w:val="HTMLVorformatiert"/>
+        <w:pStyle w:val="HTMLPreformatted"/>
         <w:numPr>
           <w:ilvl w:val="0"/>
           <w:numId w:val="4"/>
@@ -8597,22 +8394,18 @@
         </w:rPr>
         <w:t>&gt;</w:t>
       </w:r>
-      <w:proofErr w:type="spellStart"/>
       <w:r>
         <w:t>жа</w:t>
       </w:r>
-      <w:proofErr w:type="spellEnd"/>
       <w:r>
         <w:rPr>
           <w:lang w:val="en-US"/>
         </w:rPr>
         <w:t>́</w:t>
       </w:r>
-      <w:proofErr w:type="spellStart"/>
       <w:r>
         <w:t>рком</w:t>
       </w:r>
-      <w:proofErr w:type="spellEnd"/>
       <w:r>
         <w:rPr>
           <w:lang w:val="en-US"/>
@@ -8635,7 +8428,7 @@
     </w:p>
     <w:p>
       <w:pPr>
-        <w:pStyle w:val="HTMLVorformatiert"/>
+        <w:pStyle w:val="HTMLPreformatted"/>
         <w:numPr>
           <w:ilvl w:val="0"/>
           <w:numId w:val="4"/>
@@ -8663,22 +8456,18 @@
         </w:rPr>
         <w:t>&gt;</w:t>
       </w:r>
-      <w:proofErr w:type="spellStart"/>
       <w:r>
         <w:t>жа</w:t>
       </w:r>
-      <w:proofErr w:type="spellEnd"/>
       <w:r>
         <w:rPr>
           <w:lang w:val="en-US"/>
         </w:rPr>
         <w:t>́</w:t>
       </w:r>
-      <w:proofErr w:type="spellStart"/>
       <w:r>
         <w:t>рком</w:t>
       </w:r>
-      <w:proofErr w:type="spellEnd"/>
       <w:r>
         <w:rPr>
           <w:lang w:val="en-US"/>
@@ -8701,7 +8490,7 @@
     </w:p>
     <w:p>
       <w:pPr>
-        <w:pStyle w:val="HTMLVorformatiert"/>
+        <w:pStyle w:val="HTMLPreformatted"/>
         <w:numPr>
           <w:ilvl w:val="0"/>
           <w:numId w:val="4"/>
@@ -8729,22 +8518,18 @@
         </w:rPr>
         <w:t>&gt;</w:t>
       </w:r>
-      <w:proofErr w:type="spellStart"/>
       <w:r>
         <w:t>жа</w:t>
       </w:r>
-      <w:proofErr w:type="spellEnd"/>
       <w:r>
         <w:rPr>
           <w:lang w:val="en-US"/>
         </w:rPr>
         <w:t>́</w:t>
       </w:r>
-      <w:proofErr w:type="spellStart"/>
       <w:r>
         <w:t>ркой</w:t>
       </w:r>
-      <w:proofErr w:type="spellEnd"/>
       <w:r>
         <w:rPr>
           <w:lang w:val="en-US"/>
@@ -8767,7 +8552,7 @@
     </w:p>
     <w:p>
       <w:pPr>
-        <w:pStyle w:val="HTMLVorformatiert"/>
+        <w:pStyle w:val="HTMLPreformatted"/>
         <w:numPr>
           <w:ilvl w:val="0"/>
           <w:numId w:val="4"/>
@@ -8795,22 +8580,18 @@
         </w:rPr>
         <w:t>&gt;</w:t>
       </w:r>
-      <w:proofErr w:type="spellStart"/>
       <w:r>
         <w:t>жа</w:t>
       </w:r>
-      <w:proofErr w:type="spellEnd"/>
       <w:r>
         <w:rPr>
           <w:lang w:val="en-US"/>
         </w:rPr>
         <w:t>́</w:t>
       </w:r>
-      <w:proofErr w:type="spellStart"/>
       <w:r>
         <w:t>рких</w:t>
       </w:r>
-      <w:proofErr w:type="spellEnd"/>
       <w:r>
         <w:rPr>
           <w:lang w:val="en-US"/>
@@ -8833,7 +8614,7 @@
     </w:p>
     <w:p>
       <w:pPr>
-        <w:pStyle w:val="HTMLVorformatiert"/>
+        <w:pStyle w:val="HTMLPreformatted"/>
         <w:numPr>
           <w:ilvl w:val="0"/>
           <w:numId w:val="4"/>
@@ -8918,7 +8699,7 @@
     </w:p>
     <w:p>
       <w:pPr>
-        <w:pStyle w:val="HTMLVorformatiert"/>
+        <w:pStyle w:val="HTMLPreformatted"/>
         <w:numPr>
           <w:ilvl w:val="0"/>
           <w:numId w:val="4"/>
@@ -8961,22 +8742,18 @@
         </w:rPr>
         <w:t>="#FFFFFF"&gt;</w:t>
       </w:r>
-      <w:proofErr w:type="spellStart"/>
       <w:r>
         <w:t>жа</w:t>
       </w:r>
-      <w:proofErr w:type="spellEnd"/>
       <w:r>
         <w:rPr>
           <w:lang w:val="en-US"/>
         </w:rPr>
         <w:t>́</w:t>
       </w:r>
-      <w:proofErr w:type="spellStart"/>
       <w:r>
         <w:t>рок</w:t>
       </w:r>
-      <w:proofErr w:type="spellEnd"/>
       <w:r>
         <w:rPr>
           <w:lang w:val="en-US"/>
@@ -8999,7 +8776,7 @@
     </w:p>
     <w:p>
       <w:pPr>
-        <w:pStyle w:val="HTMLVorformatiert"/>
+        <w:pStyle w:val="HTMLPreformatted"/>
         <w:numPr>
           <w:ilvl w:val="0"/>
           <w:numId w:val="4"/>
@@ -9042,22 +8819,18 @@
         </w:rPr>
         <w:t>="#FFFFFF"&gt;</w:t>
       </w:r>
-      <w:proofErr w:type="spellStart"/>
       <w:r>
         <w:t>жа</w:t>
       </w:r>
-      <w:proofErr w:type="spellEnd"/>
       <w:r>
         <w:rPr>
           <w:lang w:val="en-US"/>
         </w:rPr>
         <w:t>́</w:t>
       </w:r>
-      <w:proofErr w:type="spellStart"/>
       <w:r>
         <w:t>рко</w:t>
       </w:r>
-      <w:proofErr w:type="spellEnd"/>
       <w:r>
         <w:rPr>
           <w:lang w:val="en-US"/>
@@ -9080,7 +8853,7 @@
     </w:p>
     <w:p>
       <w:pPr>
-        <w:pStyle w:val="HTMLVorformatiert"/>
+        <w:pStyle w:val="HTMLPreformatted"/>
         <w:numPr>
           <w:ilvl w:val="0"/>
           <w:numId w:val="4"/>
@@ -9123,11 +8896,9 @@
         </w:rPr>
         <w:t>="#FFFFFF"&gt;</w:t>
       </w:r>
-      <w:proofErr w:type="spellStart"/>
       <w:r>
         <w:t>жарка</w:t>
       </w:r>
-      <w:proofErr w:type="spellEnd"/>
       <w:r>
         <w:rPr>
           <w:lang w:val="en-US"/>
@@ -9150,7 +8921,7 @@
     </w:p>
     <w:p>
       <w:pPr>
-        <w:pStyle w:val="HTMLVorformatiert"/>
+        <w:pStyle w:val="HTMLPreformatted"/>
         <w:numPr>
           <w:ilvl w:val="0"/>
           <w:numId w:val="4"/>
@@ -9193,68 +8964,254 @@
         </w:rPr>
         <w:t>="#FFFFFF"&gt;</w:t>
       </w:r>
+      <w:r>
+        <w:t>жа</w:t>
+      </w:r>
+      <w:r>
+        <w:rPr>
+          <w:lang w:val="en-US"/>
+        </w:rPr>
+        <w:t>́</w:t>
+      </w:r>
+      <w:r>
+        <w:t>рки</w:t>
+      </w:r>
+      <w:r>
+        <w:rPr>
+          <w:lang w:val="en-US"/>
+        </w:rPr>
+        <w:t>&lt;/</w:t>
+      </w:r>
+      <w:r>
+        <w:rPr>
+          <w:rStyle w:val="end-tag"/>
+          <w:lang w:val="en-US"/>
+        </w:rPr>
+        <w:t>td</w:t>
+      </w:r>
+      <w:r>
+        <w:rPr>
+          <w:lang w:val="en-US"/>
+        </w:rPr>
+        <w:t>&gt;</w:t>
+      </w:r>
+    </w:p>
+    <w:p>
+      <w:pPr>
+        <w:rPr>
+          <w:lang w:val="en-US"/>
+        </w:rPr>
+      </w:pPr>
+    </w:p>
+    <w:p>
+      <w:pPr>
+        <w:rPr>
+          <w:lang w:val="en-US"/>
+        </w:rPr>
+      </w:pPr>
       <w:proofErr w:type="spellStart"/>
       <w:r>
-        <w:t>жа</w:t>
+        <w:rPr>
+          <w:lang w:val="en-US"/>
+        </w:rPr>
+        <w:t>Nominativ</w:t>
       </w:r>
       <w:proofErr w:type="spellEnd"/>
       <w:r>
         <w:rPr>
           <w:lang w:val="en-US"/>
         </w:rPr>
-        <w:t>́</w:t>
-      </w:r>
-      <w:proofErr w:type="spellStart"/>
-      <w:r>
-        <w:t>рки</w:t>
-      </w:r>
-      <w:proofErr w:type="spellEnd"/>
-      <w:r>
-        <w:rPr>
-          <w:lang w:val="en-US"/>
-        </w:rPr>
-        <w:t>&lt;/</w:t>
-      </w:r>
-      <w:r>
-        <w:rPr>
-          <w:rStyle w:val="end-tag"/>
-          <w:lang w:val="en-US"/>
-        </w:rPr>
-        <w:t>td</w:t>
-      </w:r>
-      <w:r>
-        <w:rPr>
-          <w:lang w:val="en-US"/>
-        </w:rPr>
-        <w:t>&gt;</w:t>
-      </w:r>
-    </w:p>
-    <w:p>
-      <w:pPr>
-        <w:rPr>
-          <w:lang w:val="en-US"/>
-        </w:rPr>
-      </w:pPr>
-    </w:p>
-    <w:p>
-      <w:pPr>
-        <w:rPr>
-          <w:lang w:val="en-US"/>
-        </w:rPr>
-      </w:pPr>
-      <w:proofErr w:type="spellStart"/>
-      <w:r>
-        <w:rPr>
-          <w:lang w:val="en-US"/>
-        </w:rPr>
-        <w:t>Nominativ</w:t>
-      </w:r>
-      <w:proofErr w:type="spellEnd"/>
-      <w:r>
-        <w:rPr>
-          <w:lang w:val="en-US"/>
-        </w:rPr>
         <w:t>: 1,2,3,4</w:t>
+      </w:r>
+    </w:p>
+    <w:p>
+      <w:pPr>
+        <w:rPr>
+          <w:lang w:val="en-US"/>
+        </w:rPr>
+      </w:pPr>
+    </w:p>
+    <w:p>
+      <w:pPr>
+        <w:rPr>
+          <w:lang w:val="en-US"/>
+        </w:rPr>
+      </w:pPr>
+      <w:r>
+        <w:rPr>
+          <w:lang w:val="en-US"/>
+        </w:rPr>
+        <w:br w:type="page"/>
+      </w:r>
+    </w:p>
+    <w:p>
+      <w:pPr>
+        <w:rPr>
+          <w:lang w:val="en-US"/>
+        </w:rPr>
+      </w:pPr>
+      <w:r>
+        <w:rPr>
+          <w:noProof/>
+          <w:lang w:eastAsia="de-AT"/>
+        </w:rPr>
+        <w:lastRenderedPageBreak/>
+        <w:drawing>
+          <wp:inline distT="0" distB="0" distL="0" distR="0">
+            <wp:extent cx="2252445" cy="3457575"/>
+            <wp:effectExtent l="0" t="0" r="0" b="0"/>
+            <wp:docPr id="1" name="Picture 1"/>
+            <wp:cNvGraphicFramePr>
+              <a:graphicFrameLocks xmlns:a="http://schemas.openxmlformats.org/drawingml/2006/main" noChangeAspect="1"/>
+            </wp:cNvGraphicFramePr>
+            <a:graphic xmlns:a="http://schemas.openxmlformats.org/drawingml/2006/main">
+              <a:graphicData uri="http://schemas.openxmlformats.org/drawingml/2006/picture">
+                <pic:pic xmlns:pic="http://schemas.openxmlformats.org/drawingml/2006/picture">
+                  <pic:nvPicPr>
+                    <pic:cNvPr id="0" name="Picture 1"/>
+                    <pic:cNvPicPr>
+                      <a:picLocks noChangeAspect="1" noChangeArrowheads="1"/>
+                    </pic:cNvPicPr>
+                  </pic:nvPicPr>
+                  <pic:blipFill>
+                    <a:blip r:embed="rId12">
+                      <a:extLst>
+                        <a:ext uri="{28A0092B-C50C-407E-A947-70E740481C1C}">
+                          <a14:useLocalDpi xmlns:a14="http://schemas.microsoft.com/office/drawing/2010/main" val="0"/>
+                        </a:ext>
+                      </a:extLst>
+                    </a:blip>
+                    <a:srcRect/>
+                    <a:stretch>
+                      <a:fillRect/>
+                    </a:stretch>
+                  </pic:blipFill>
+                  <pic:spPr bwMode="auto">
+                    <a:xfrm>
+                      <a:off x="0" y="0"/>
+                      <a:ext cx="2252445" cy="3457575"/>
+                    </a:xfrm>
+                    <a:prstGeom prst="rect">
+                      <a:avLst/>
+                    </a:prstGeom>
+                    <a:noFill/>
+                    <a:ln>
+                      <a:noFill/>
+                    </a:ln>
+                  </pic:spPr>
+                </pic:pic>
+              </a:graphicData>
+            </a:graphic>
+          </wp:inline>
+        </w:drawing>
+      </w:r>
+      <w:r>
+        <w:rPr>
+          <w:noProof/>
+          <w:lang w:eastAsia="de-AT"/>
+        </w:rPr>
+        <w:drawing>
+          <wp:inline distT="0" distB="0" distL="0" distR="0">
+            <wp:extent cx="2829194" cy="2133600"/>
+            <wp:effectExtent l="0" t="0" r="0" b="0"/>
+            <wp:docPr id="2" name="Picture 2"/>
+            <wp:cNvGraphicFramePr>
+              <a:graphicFrameLocks xmlns:a="http://schemas.openxmlformats.org/drawingml/2006/main" noChangeAspect="1"/>
+            </wp:cNvGraphicFramePr>
+            <a:graphic xmlns:a="http://schemas.openxmlformats.org/drawingml/2006/main">
+              <a:graphicData uri="http://schemas.openxmlformats.org/drawingml/2006/picture">
+                <pic:pic xmlns:pic="http://schemas.openxmlformats.org/drawingml/2006/picture">
+                  <pic:nvPicPr>
+                    <pic:cNvPr id="0" name="Picture 2"/>
+                    <pic:cNvPicPr>
+                      <a:picLocks noChangeAspect="1" noChangeArrowheads="1"/>
+                    </pic:cNvPicPr>
+                  </pic:nvPicPr>
+                  <pic:blipFill>
+                    <a:blip r:embed="rId13">
+                      <a:extLst>
+                        <a:ext uri="{28A0092B-C50C-407E-A947-70E740481C1C}">
+                          <a14:useLocalDpi xmlns:a14="http://schemas.microsoft.com/office/drawing/2010/main" val="0"/>
+                        </a:ext>
+                      </a:extLst>
+                    </a:blip>
+                    <a:srcRect/>
+                    <a:stretch>
+                      <a:fillRect/>
+                    </a:stretch>
+                  </pic:blipFill>
+                  <pic:spPr bwMode="auto">
+                    <a:xfrm>
+                      <a:off x="0" y="0"/>
+                      <a:ext cx="2829194" cy="2133600"/>
+                    </a:xfrm>
+                    <a:prstGeom prst="rect">
+                      <a:avLst/>
+                    </a:prstGeom>
+                    <a:noFill/>
+                    <a:ln>
+                      <a:noFill/>
+                    </a:ln>
+                  </pic:spPr>
+                </pic:pic>
+              </a:graphicData>
+            </a:graphic>
+          </wp:inline>
+        </w:drawing>
+      </w:r>
+      <w:r>
+        <w:rPr>
+          <w:noProof/>
+          <w:lang w:eastAsia="de-AT"/>
+        </w:rPr>
+        <w:drawing>
+          <wp:inline distT="0" distB="0" distL="0" distR="0">
+            <wp:extent cx="1920301" cy="1905000"/>
+            <wp:effectExtent l="0" t="0" r="0" b="0"/>
+            <wp:docPr id="3" name="Picture 3"/>
+            <wp:cNvGraphicFramePr>
+              <a:graphicFrameLocks xmlns:a="http://schemas.openxmlformats.org/drawingml/2006/main" noChangeAspect="1"/>
+            </wp:cNvGraphicFramePr>
+            <a:graphic xmlns:a="http://schemas.openxmlformats.org/drawingml/2006/main">
+              <a:graphicData uri="http://schemas.openxmlformats.org/drawingml/2006/picture">
+                <pic:pic xmlns:pic="http://schemas.openxmlformats.org/drawingml/2006/picture">
+                  <pic:nvPicPr>
+                    <pic:cNvPr id="0" name="Picture 3"/>
+                    <pic:cNvPicPr>
+                      <a:picLocks noChangeAspect="1" noChangeArrowheads="1"/>
+                    </pic:cNvPicPr>
+                  </pic:nvPicPr>
+                  <pic:blipFill>
+                    <a:blip r:embed="rId14">
+                      <a:extLst>
+                        <a:ext uri="{28A0092B-C50C-407E-A947-70E740481C1C}">
+                          <a14:useLocalDpi xmlns:a14="http://schemas.microsoft.com/office/drawing/2010/main" val="0"/>
+                        </a:ext>
+                      </a:extLst>
+                    </a:blip>
+                    <a:srcRect/>
+                    <a:stretch>
+                      <a:fillRect/>
+                    </a:stretch>
+                  </pic:blipFill>
+                  <pic:spPr bwMode="auto">
+                    <a:xfrm>
+                      <a:off x="0" y="0"/>
+                      <a:ext cx="1920301" cy="1905000"/>
+                    </a:xfrm>
+                    <a:prstGeom prst="rect">
+                      <a:avLst/>
+                    </a:prstGeom>
+                    <a:noFill/>
+                    <a:ln>
+                      <a:noFill/>
+                    </a:ln>
+                  </pic:spPr>
+                </pic:pic>
+              </a:graphicData>
+            </a:graphic>
+          </wp:inline>
+        </w:drawing>
       </w:r>
     </w:p>
     <w:sectPr>
@@ -9268,7 +9225,7 @@
 </file>
 
 <file path=word/numbering.xml><?xml version="1.0" encoding="utf-8"?>
-<w:numbering xmlns:ve="http://schemas.openxmlformats.org/markup-compatibility/2006" xmlns:o="urn:schemas-microsoft-com:office:office" xmlns:r="http://schemas.openxmlformats.org/officeDocument/2006/relationships" xmlns:m="http://schemas.openxmlformats.org/officeDocument/2006/math" xmlns:v="urn:schemas-microsoft-com:vml" xmlns:wp="http://schemas.openxmlformats.org/drawingml/2006/wordprocessingDrawing" xmlns:w10="urn:schemas-microsoft-com:office:word" xmlns:w="http://schemas.openxmlformats.org/wordprocessingml/2006/main" xmlns:wne="http://schemas.microsoft.com/office/word/2006/wordml">
+<w:numbering xmlns:wpc="http://schemas.microsoft.com/office/word/2010/wordprocessingCanvas" xmlns:mc="http://schemas.openxmlformats.org/markup-compatibility/2006" xmlns:o="urn:schemas-microsoft-com:office:office" xmlns:r="http://schemas.openxmlformats.org/officeDocument/2006/relationships" xmlns:m="http://schemas.openxmlformats.org/officeDocument/2006/math" xmlns:v="urn:schemas-microsoft-com:vml" xmlns:wp14="http://schemas.microsoft.com/office/word/2010/wordprocessingDrawing" xmlns:wp="http://schemas.openxmlformats.org/drawingml/2006/wordprocessingDrawing" xmlns:w10="urn:schemas-microsoft-com:office:word" xmlns:w="http://schemas.openxmlformats.org/wordprocessingml/2006/main" xmlns:w14="http://schemas.microsoft.com/office/word/2010/wordml" xmlns:wpg="http://schemas.microsoft.com/office/word/2010/wordprocessingGroup" xmlns:wpi="http://schemas.microsoft.com/office/word/2010/wordprocessingInk" xmlns:wne="http://schemas.microsoft.com/office/word/2006/wordml" xmlns:wps="http://schemas.microsoft.com/office/word/2010/wordprocessingShape" mc:Ignorable="w14 wp14">
   <w:abstractNum w:abstractNumId="0">
     <w:nsid w:val="07D47C98"/>
     <w:multiLevelType w:val="hybridMultilevel"/>
@@ -9635,7 +9592,7 @@
 </file>
 
 <file path=word/styles.xml><?xml version="1.0" encoding="utf-8"?>
-<w:styles xmlns:r="http://schemas.openxmlformats.org/officeDocument/2006/relationships" xmlns:w="http://schemas.openxmlformats.org/wordprocessingml/2006/main">
+<w:styles xmlns:mc="http://schemas.openxmlformats.org/markup-compatibility/2006" xmlns:r="http://schemas.openxmlformats.org/officeDocument/2006/relationships" xmlns:w="http://schemas.openxmlformats.org/wordprocessingml/2006/main" xmlns:w14="http://schemas.microsoft.com/office/word/2010/wordml" mc:Ignorable="w14">
   <w:docDefaults>
     <w:rPrDefault>
       <w:rPr>
@@ -9790,23 +9747,22 @@
     <w:lsdException w:name="Bibliography" w:uiPriority="37"/>
     <w:lsdException w:name="TOC Heading" w:uiPriority="39" w:qFormat="1"/>
   </w:latentStyles>
-  <w:style w:type="paragraph" w:default="1" w:styleId="Standard">
+  <w:style w:type="paragraph" w:default="1" w:styleId="Normal">
     <w:name w:val="Normal"/>
     <w:qFormat/>
     <w:rsid w:val="006E6F9E"/>
   </w:style>
-  <w:style w:type="character" w:default="1" w:styleId="Absatz-Standardschriftart">
+  <w:style w:type="character" w:default="1" w:styleId="DefaultParagraphFont">
     <w:name w:val="Default Paragraph Font"/>
     <w:uiPriority w:val="1"/>
     <w:semiHidden/>
     <w:unhideWhenUsed/>
   </w:style>
-  <w:style w:type="table" w:default="1" w:styleId="NormaleTabelle">
+  <w:style w:type="table" w:default="1" w:styleId="TableNormal">
     <w:name w:val="Normal Table"/>
     <w:uiPriority w:val="99"/>
     <w:semiHidden/>
     <w:unhideWhenUsed/>
-    <w:qFormat/>
     <w:tblPr>
       <w:tblInd w:w="0" w:type="dxa"/>
       <w:tblCellMar>
@@ -9817,16 +9773,16 @@
       </w:tblCellMar>
     </w:tblPr>
   </w:style>
-  <w:style w:type="numbering" w:default="1" w:styleId="KeineListe">
+  <w:style w:type="numbering" w:default="1" w:styleId="NoList">
     <w:name w:val="No List"/>
     <w:uiPriority w:val="99"/>
     <w:semiHidden/>
     <w:unhideWhenUsed/>
   </w:style>
-  <w:style w:type="paragraph" w:styleId="HTMLVorformatiert">
+  <w:style w:type="paragraph" w:styleId="HTMLPreformatted">
     <w:name w:val="HTML Preformatted"/>
-    <w:basedOn w:val="Standard"/>
-    <w:link w:val="HTMLVorformatiertZchn"/>
+    <w:basedOn w:val="Normal"/>
+    <w:link w:val="HTMLPreformattedChar"/>
     <w:uiPriority w:val="99"/>
     <w:unhideWhenUsed/>
     <w:rsid w:val="000431AB"/>
@@ -9858,10 +9814,10 @@
       <w:lang w:eastAsia="de-AT"/>
     </w:rPr>
   </w:style>
-  <w:style w:type="character" w:customStyle="1" w:styleId="HTMLVorformatiertZchn">
-    <w:name w:val="HTML Vorformatiert Zchn"/>
-    <w:basedOn w:val="Absatz-Standardschriftart"/>
-    <w:link w:val="HTMLVorformatiert"/>
+  <w:style w:type="character" w:customStyle="1" w:styleId="HTMLPreformattedChar">
+    <w:name w:val="HTML Preformatted Char"/>
+    <w:basedOn w:val="DefaultParagraphFont"/>
+    <w:link w:val="HTMLPreformatted"/>
     <w:uiPriority w:val="99"/>
     <w:rsid w:val="000431AB"/>
     <w:rPr>
@@ -9873,22 +9829,22 @@
   </w:style>
   <w:style w:type="character" w:customStyle="1" w:styleId="start-tag">
     <w:name w:val="start-tag"/>
-    <w:basedOn w:val="Absatz-Standardschriftart"/>
+    <w:basedOn w:val="DefaultParagraphFont"/>
     <w:rsid w:val="000431AB"/>
   </w:style>
   <w:style w:type="character" w:customStyle="1" w:styleId="attribute-name">
     <w:name w:val="attribute-name"/>
-    <w:basedOn w:val="Absatz-Standardschriftart"/>
+    <w:basedOn w:val="DefaultParagraphFont"/>
     <w:rsid w:val="000431AB"/>
   </w:style>
   <w:style w:type="character" w:customStyle="1" w:styleId="end-tag">
     <w:name w:val="end-tag"/>
-    <w:basedOn w:val="Absatz-Standardschriftart"/>
+    <w:basedOn w:val="DefaultParagraphFont"/>
     <w:rsid w:val="000431AB"/>
   </w:style>
   <w:style w:type="character" w:styleId="Hyperlink">
     <w:name w:val="Hyperlink"/>
-    <w:basedOn w:val="Absatz-Standardschriftart"/>
+    <w:basedOn w:val="DefaultParagraphFont"/>
     <w:uiPriority w:val="99"/>
     <w:semiHidden/>
     <w:unhideWhenUsed/>
@@ -9900,8 +9856,38 @@
   </w:style>
   <w:style w:type="character" w:customStyle="1" w:styleId="entity">
     <w:name w:val="entity"/>
-    <w:basedOn w:val="Absatz-Standardschriftart"/>
+    <w:basedOn w:val="DefaultParagraphFont"/>
     <w:rsid w:val="00502798"/>
+  </w:style>
+  <w:style w:type="paragraph" w:styleId="BalloonText">
+    <w:name w:val="Balloon Text"/>
+    <w:basedOn w:val="Normal"/>
+    <w:link w:val="BalloonTextChar"/>
+    <w:uiPriority w:val="99"/>
+    <w:semiHidden/>
+    <w:unhideWhenUsed/>
+    <w:rsid w:val="00FD76B1"/>
+    <w:pPr>
+      <w:spacing w:after="0" w:line="240" w:lineRule="auto"/>
+    </w:pPr>
+    <w:rPr>
+      <w:rFonts w:ascii="Tahoma" w:hAnsi="Tahoma" w:cs="Tahoma"/>
+      <w:sz w:val="16"/>
+      <w:szCs w:val="16"/>
+    </w:rPr>
+  </w:style>
+  <w:style w:type="character" w:customStyle="1" w:styleId="BalloonTextChar">
+    <w:name w:val="Balloon Text Char"/>
+    <w:basedOn w:val="DefaultParagraphFont"/>
+    <w:link w:val="BalloonText"/>
+    <w:uiPriority w:val="99"/>
+    <w:semiHidden/>
+    <w:rsid w:val="00FD76B1"/>
+    <w:rPr>
+      <w:rFonts w:ascii="Tahoma" w:hAnsi="Tahoma" w:cs="Tahoma"/>
+      <w:sz w:val="16"/>
+      <w:szCs w:val="16"/>
+    </w:rPr>
   </w:style>
 </w:styles>
 </file>

</xml_diff>